<commit_message>
Update docx styles template.
</commit_message>
<xml_diff>
--- a/doc/static/example_style.docx
+++ b/doc/static/example_style.docx
@@ -1,13 +1,40 @@
 
 <file path=word/document.xml><?xml version="1.0" encoding="utf-8"?>
-<w:document xmlns:wpc="http://schemas.microsoft.com/office/word/2010/wordprocessingCanvas" xmlns:cx="http://schemas.microsoft.com/office/drawing/2014/chartex" xmlns:cx1="http://schemas.microsoft.com/office/drawing/2015/9/8/chartex" xmlns:cx2="http://schemas.microsoft.com/office/drawing/2015/10/21/chartex" xmlns:cx3="http://schemas.microsoft.com/office/drawing/2016/5/9/chartex" xmlns:cx4="http://schemas.microsoft.com/office/drawing/2016/5/10/chartex" xmlns:cx5="http://schemas.microsoft.com/office/drawing/2016/5/11/chartex" xmlns:cx6="http://schemas.microsoft.com/office/drawing/2016/5/12/chartex" xmlns:cx7="http://schemas.microsoft.com/office/drawing/2016/5/13/chartex" xmlns:cx8="http://schemas.microsoft.com/office/drawing/2016/5/14/chartex" xmlns:mc="http://schemas.openxmlformats.org/markup-compatibility/2006" xmlns:aink="http://schemas.microsoft.com/office/drawing/2016/ink" xmlns:am3d="http://schemas.microsoft.com/office/drawing/2017/model3d" xmlns:o="urn:schemas-microsoft-com:office:office" xmlns:r="http://schemas.openxmlformats.org/officeDocument/2006/relationships" xmlns:m="http://schemas.openxmlformats.org/officeDocument/2006/math" xmlns:v="urn:schemas-microsoft-com:vml" xmlns:wp14="http://schemas.microsoft.com/office/word/2010/wordprocessingDrawing" xmlns:wp="http://schemas.openxmlformats.org/drawingml/2006/wordprocessingDrawing" xmlns:w10="urn:schemas-microsoft-com:office:word" xmlns:w="http://schemas.openxmlformats.org/wordprocessingml/2006/main" xmlns:w14="http://schemas.microsoft.com/office/word/2010/wordml" xmlns:w15="http://schemas.microsoft.com/office/word/2012/wordml" xmlns:w16cid="http://schemas.microsoft.com/office/word/2016/wordml/cid" xmlns:w16se="http://schemas.microsoft.com/office/word/2015/wordml/symex" xmlns:wpg="http://schemas.microsoft.com/office/word/2010/wordprocessingGroup" xmlns:wpi="http://schemas.microsoft.com/office/word/2010/wordprocessingInk" xmlns:wne="http://schemas.microsoft.com/office/word/2006/wordml" xmlns:wps="http://schemas.microsoft.com/office/word/2010/wordprocessingShape" mc:Ignorable="w14 w15 w16se w16cid wp14">
+<w:document xmlns:wpc="http://schemas.microsoft.com/office/word/2010/wordprocessingCanvas" xmlns:cx="http://schemas.microsoft.com/office/drawing/2014/chartex" xmlns:cx1="http://schemas.microsoft.com/office/drawing/2015/9/8/chartex" xmlns:cx2="http://schemas.microsoft.com/office/drawing/2015/10/21/chartex" xmlns:cx3="http://schemas.microsoft.com/office/drawing/2016/5/9/chartex" xmlns:cx4="http://schemas.microsoft.com/office/drawing/2016/5/10/chartex" xmlns:cx5="http://schemas.microsoft.com/office/drawing/2016/5/11/chartex" xmlns:cx6="http://schemas.microsoft.com/office/drawing/2016/5/12/chartex" xmlns:cx7="http://schemas.microsoft.com/office/drawing/2016/5/13/chartex" xmlns:cx8="http://schemas.microsoft.com/office/drawing/2016/5/14/chartex" xmlns:mc="http://schemas.openxmlformats.org/markup-compatibility/2006" xmlns:aink="http://schemas.microsoft.com/office/drawing/2016/ink" xmlns:am3d="http://schemas.microsoft.com/office/drawing/2017/model3d" xmlns:o="urn:schemas-microsoft-com:office:office" xmlns:r="http://schemas.openxmlformats.org/officeDocument/2006/relationships" xmlns:m="http://schemas.openxmlformats.org/officeDocument/2006/math" xmlns:v="urn:schemas-microsoft-com:vml" xmlns:wp14="http://schemas.microsoft.com/office/word/2010/wordprocessingDrawing" xmlns:wp="http://schemas.openxmlformats.org/drawingml/2006/wordprocessingDrawing" xmlns:w10="urn:schemas-microsoft-com:office:word" xmlns:w="http://schemas.openxmlformats.org/wordprocessingml/2006/main" xmlns:w14="http://schemas.microsoft.com/office/word/2010/wordml" xmlns:w15="http://schemas.microsoft.com/office/word/2012/wordml" xmlns:w16cex="http://schemas.microsoft.com/office/word/2018/wordml/cex" xmlns:w16cid="http://schemas.microsoft.com/office/word/2016/wordml/cid" xmlns:w16="http://schemas.microsoft.com/office/word/2018/wordml" xmlns:w16se="http://schemas.microsoft.com/office/word/2015/wordml/symex" xmlns:wpg="http://schemas.microsoft.com/office/word/2010/wordprocessingGroup" xmlns:wpi="http://schemas.microsoft.com/office/word/2010/wordprocessingInk" xmlns:wne="http://schemas.microsoft.com/office/word/2006/wordml" xmlns:wps="http://schemas.microsoft.com/office/word/2010/wordprocessingShape" mc:Ignorable="w14 w15 w16se w16cid w16 w16cex wp14">
   <w:body>
     <w:p>
       <w:pPr>
         <w:pStyle w:val="Title"/>
       </w:pPr>
-      <w:r>
-        <w:t>Changes in the gut microbiota and fermentation products associated with enhanced longevity in acarbose-treated mice.</w:t>
+      <w:proofErr w:type="spellStart"/>
+      <w:r>
+        <w:rPr>
+          <w:i/>
+          <w:iCs/>
+        </w:rPr>
+        <w:t>Muribaculaceae</w:t>
+      </w:r>
+      <w:proofErr w:type="spellEnd"/>
+      <w:r>
+        <w:t xml:space="preserve"> genomes assembled from metagenomes</w:t>
+      </w:r>
+      <w:r>
+        <w:t xml:space="preserve"> </w:t>
+      </w:r>
+      <w:r>
+        <w:t>suggest</w:t>
+      </w:r>
+      <w:r>
+        <w:t xml:space="preserve"> </w:t>
+      </w:r>
+      <w:r>
+        <w:t>genetic drivers of differential response to acarbose</w:t>
+      </w:r>
+      <w:r>
+        <w:t xml:space="preserve"> </w:t>
+      </w:r>
+      <w:r>
+        <w:t>treatment in mice</w:t>
       </w:r>
     </w:p>
     <w:p>
@@ -17,6 +44,12 @@
       <w:r>
         <w:t>Byron J. Smith</w:t>
       </w:r>
+      <w:r>
+        <w:rPr>
+          <w:vertAlign w:val="superscript"/>
+        </w:rPr>
+        <w:t>1</w:t>
+      </w:r>
     </w:p>
     <w:p>
       <w:pPr>
@@ -25,87 +58,161 @@
       <w:r>
         <w:t>Richard A. Miller</w:t>
       </w:r>
+      <w:r>
+        <w:rPr>
+          <w:vertAlign w:val="superscript"/>
+        </w:rPr>
+        <w:t>2</w:t>
+      </w:r>
     </w:p>
     <w:p>
       <w:pPr>
         <w:pStyle w:val="Author"/>
       </w:pPr>
       <w:r>
-        <w:t>Aaron C. Ericsson</w:t>
+        <w:t>Thomas M. Schmidt</w:t>
+      </w:r>
+      <w:r>
+        <w:rPr>
+          <w:vertAlign w:val="superscript"/>
+        </w:rPr>
+        <w:t>3</w:t>
+      </w:r>
+      <w:r>
+        <w:rPr>
+          <w:vertAlign w:val="superscript"/>
+        </w:rPr>
+        <w:t>*</w:t>
       </w:r>
     </w:p>
     <w:p>
       <w:pPr>
         <w:pStyle w:val="Author"/>
-      </w:pPr>
-      <w:r>
-        <w:t>Randy Strong</w:t>
+        <w:rPr>
+          <w:sz w:val="20"/>
+          <w:szCs w:val="20"/>
+        </w:rPr>
+      </w:pPr>
+      <w:r>
+        <w:rPr>
+          <w:sz w:val="20"/>
+          <w:szCs w:val="20"/>
+          <w:vertAlign w:val="superscript"/>
+        </w:rPr>
+        <w:t>1</w:t>
+      </w:r>
+      <w:r>
+        <w:rPr>
+          <w:sz w:val="20"/>
+          <w:szCs w:val="20"/>
+        </w:rPr>
+        <w:t>Gladstone Institutes, San Francisco, CA, USA</w:t>
+      </w:r>
+      <w:r>
+        <w:rPr>
+          <w:sz w:val="20"/>
+          <w:szCs w:val="20"/>
+        </w:rPr>
+        <w:br/>
+      </w:r>
+      <w:r>
+        <w:rPr>
+          <w:sz w:val="20"/>
+          <w:szCs w:val="20"/>
+          <w:vertAlign w:val="superscript"/>
+        </w:rPr>
+        <w:t>2</w:t>
+      </w:r>
+      <w:r>
+        <w:rPr>
+          <w:sz w:val="20"/>
+          <w:szCs w:val="20"/>
+        </w:rPr>
+        <w:t>Department of Pathology and Geriatrics Center, University of Michigan, Ann Arbor, MI, USA</w:t>
+      </w:r>
+      <w:r>
+        <w:rPr>
+          <w:sz w:val="20"/>
+          <w:szCs w:val="20"/>
+        </w:rPr>
+        <w:br/>
+      </w:r>
+      <w:r>
+        <w:rPr>
+          <w:sz w:val="20"/>
+          <w:szCs w:val="20"/>
+          <w:vertAlign w:val="superscript"/>
+        </w:rPr>
+        <w:t>3</w:t>
+      </w:r>
+      <w:r>
+        <w:rPr>
+          <w:sz w:val="20"/>
+          <w:szCs w:val="20"/>
+        </w:rPr>
+        <w:t>Department of Internal Medicine, University of Michigan, Ann Arbor, MI, USA</w:t>
       </w:r>
     </w:p>
     <w:p>
       <w:pPr>
         <w:pStyle w:val="Author"/>
-      </w:pPr>
-      <w:r>
-        <w:t>David E. Harrison</w:t>
-      </w:r>
+        <w:rPr>
+          <w:sz w:val="20"/>
+          <w:szCs w:val="20"/>
+        </w:rPr>
+      </w:pPr>
+      <w:r>
+        <w:rPr>
+          <w:sz w:val="20"/>
+          <w:szCs w:val="20"/>
+        </w:rPr>
+        <w:t xml:space="preserve">*Corresponding Author: </w:t>
+      </w:r>
+      <w:hyperlink r:id="rId7" w:history="1">
+        <w:r>
+          <w:rPr>
+            <w:rStyle w:val="Hyperlink"/>
+            <w:sz w:val="20"/>
+            <w:szCs w:val="20"/>
+          </w:rPr>
+          <w:t>schmidti@umich.edu</w:t>
+        </w:r>
+      </w:hyperlink>
     </w:p>
     <w:p>
       <w:pPr>
-        <w:pStyle w:val="Author"/>
-      </w:pPr>
-      <w:r>
-        <w:t>Thomas M. Schmidt</w:t>
+        <w:pStyle w:val="Heading1"/>
+      </w:pPr>
+      <w:bookmarkStart w:id="0" w:name="results"/>
+      <w:bookmarkEnd w:id="0"/>
+      <w:r>
+        <w:t>Heading 1</w:t>
       </w:r>
     </w:p>
     <w:p>
       <w:pPr>
-        <w:pStyle w:val="Heading1"/>
-      </w:pPr>
-      <w:bookmarkStart w:id="0" w:name="results"/>
-      <w:bookmarkEnd w:id="0"/>
-      <w:r>
-        <w:t>Results</w:t>
+        <w:pStyle w:val="Heading2"/>
+      </w:pPr>
+      <w:bookmarkStart w:id="1" w:name="description-of-the-study-population"/>
+      <w:bookmarkEnd w:id="1"/>
+      <w:r>
+        <w:t>Heading 2</w:t>
       </w:r>
     </w:p>
     <w:p>
       <w:pPr>
-        <w:pStyle w:val="Heading2"/>
-      </w:pPr>
-      <w:bookmarkStart w:id="1" w:name="description-of-the-study-population"/>
-      <w:bookmarkEnd w:id="1"/>
-      <w:r>
-        <w:t>Description of the study population</w:t>
+        <w:pStyle w:val="FirstParagraph"/>
+      </w:pPr>
+      <w:r>
+        <w:t>First Paragraph</w:t>
       </w:r>
     </w:p>
     <w:p>
       <w:pPr>
-        <w:pStyle w:val="FirstParagraph"/>
-      </w:pPr>
-      <w:r>
-        <w:t xml:space="preserve">The mice included in this study were randomly selected from the surviving members of larger cohorts of mice at each study site. Fecal pellets were collected from mice between 109 and 137 weeks of age, with a single mouse randomly sampled from each cage. (see </w:t>
-      </w:r>
-      <w:r>
-        <w:rPr>
-          <w:b/>
-        </w:rPr>
-        <w:t>Figure survival_sample</w:t>
-      </w:r>
-      <w:r>
-        <w:t>). Visual inspection of the overall survival curves confirms that pellets were collected from a representative sample of the mice surviving to the age of collection.</w:t>
-      </w:r>
-    </w:p>
-    <w:p>
-      <w:pPr>
         <w:pStyle w:val="BodyText"/>
       </w:pPr>
       <w:r>
-        <w:t>144 samples were chosen for collection, from 12 male and 12 female mice, from each of three sites, and from both control and ACA treatment groups. One sample from an ACA female at JL was dropped entirely (neither sequence data nor metabolite data obtained), In addition, metabolite data was not collected for a second</w:t>
-      </w:r>
-      <w:bookmarkStart w:id="2" w:name="_GoBack"/>
-      <w:bookmarkEnd w:id="2"/>
-      <w:r>
-        <w:t xml:space="preserve"> ACA female at JL, an ACA female at UM, and a control male at UT. Associated survival data was collected for all 96 samples from UT and UM, but not JL.</w:t>
+        <w:t>Body Text</w:t>
       </w:r>
     </w:p>
     <w:p>
@@ -138,7 +245,7 @@
                     </pic:cNvPicPr>
                   </pic:nvPicPr>
                   <pic:blipFill>
-                    <a:blip r:embed="rId7"/>
+                    <a:blip r:embed="rId8"/>
                     <a:stretch>
                       <a:fillRect/>
                     </a:stretch>
@@ -173,29 +280,45 @@
         <w:rPr>
           <w:b/>
         </w:rPr>
-        <w:t>Figure survival_sample</w:t>
-      </w:r>
-      <w:r>
-        <w:t>: Mouse survival curves for replicate cohorts from which fecal samples were collected. 48 samples each were collected from each of three sites, with a balanced factorial design over sex and treatment group: mice fed a control diet (grey lines), or mice fed the same diet amended with 1000 ppm ACA (green lines). Median longevity for each group of mice is indicated by a vertical line. Mice were collected from 111 to 137 weeks of age. The shaded region on each panel indicates the range of ages at collection for that site and sex. The age at death of sampled mice for which matching longevity data is available are indicated on the survival curves (black circles). All sampled mice were dead at the time of analysis.</w:t>
-      </w:r>
-    </w:p>
-    <w:p>
-      <w:pPr>
-        <w:pStyle w:val="TableCaption"/>
-      </w:pPr>
-      <w:bookmarkStart w:id="3" w:name="changes-in-fecal-community-in-response-t"/>
-      <w:bookmarkEnd w:id="3"/>
-      <w:r>
-        <w:t xml:space="preserve">Table </w:t>
-      </w:r>
+        <w:t xml:space="preserve">Figure </w:t>
+      </w:r>
+      <w:proofErr w:type="spellStart"/>
       <w:r>
         <w:rPr>
           <w:b/>
         </w:rPr>
-        <w:t>aca_family</w:t>
-      </w:r>
-      <w:r>
-        <w:t>: (IQR: Interquartile Range, *: p &lt; 0.05, **: p &lt; 0.001 via Mann Whitney U test)</w:t>
+        <w:t>bolded_figure_name</w:t>
+      </w:r>
+      <w:proofErr w:type="spellEnd"/>
+      <w:r>
+        <w:t xml:space="preserve">: </w:t>
+      </w:r>
+      <w:r>
+        <w:t>Image Caption</w:t>
+      </w:r>
+    </w:p>
+    <w:p>
+      <w:pPr>
+        <w:pStyle w:val="TableCaption"/>
+      </w:pPr>
+      <w:bookmarkStart w:id="2" w:name="changes-in-fecal-community-in-response-t"/>
+      <w:bookmarkEnd w:id="2"/>
+      <w:r>
+        <w:t xml:space="preserve">Table </w:t>
+      </w:r>
+      <w:proofErr w:type="spellStart"/>
+      <w:r>
+        <w:rPr>
+          <w:b/>
+        </w:rPr>
+        <w:t>bolded_table_name</w:t>
+      </w:r>
+      <w:proofErr w:type="spellEnd"/>
+      <w:r>
+        <w:t xml:space="preserve">: </w:t>
+      </w:r>
+      <w:r>
+        <w:t>Table Caption</w:t>
       </w:r>
     </w:p>
     <w:tbl>
@@ -205,7 +328,7 @@
         <w:tblCaption w:val="Table aca_family: (IQR: Interquartile Range, *: p &lt; 0.05, **: p &lt; 0.001 via Mann Whitney U test)"/>
       </w:tblPr>
       <w:tblGrid>
-        <w:gridCol w:w="2078"/>
+        <w:gridCol w:w="2777"/>
         <w:gridCol w:w="1758"/>
         <w:gridCol w:w="1946"/>
         <w:gridCol w:w="1475"/>
@@ -224,7 +347,7 @@
               <w:pStyle w:val="Compact"/>
             </w:pPr>
             <w:r>
-              <w:t>family</w:t>
+              <w:t>Table Heading (“Compact”)</w:t>
             </w:r>
           </w:p>
         </w:tc>
@@ -303,7 +426,12 @@
               <w:pStyle w:val="Compact"/>
             </w:pPr>
             <w:r>
-              <w:t>31.0 (21.5, 43.3)</w:t>
+              <w:t>31</w:t>
+            </w:r>
+            <w:bookmarkStart w:id="3" w:name="_GoBack"/>
+            <w:bookmarkEnd w:id="3"/>
+            <w:r>
+              <w:t>.0 (21.5, 43.3)</w:t>
             </w:r>
           </w:p>
         </w:tc>
@@ -558,7 +686,7 @@
       <w:bookmarkStart w:id="4" w:name="citations"/>
       <w:bookmarkEnd w:id="4"/>
       <w:r>
-        <w:t>Citations</w:t>
+        <w:t>Heading 1</w:t>
       </w:r>
     </w:p>
     <w:p>
@@ -566,11 +694,39 @@
         <w:pStyle w:val="Bibliography"/>
       </w:pPr>
       <w:r>
-        <w:t xml:space="preserve">Lagkouvardos, Ilias, Rüdiger Pukall, Birte Abt, Bärbel U Foesel, Jan P Meier-Kolthoff, Neeraj Kumar, Anne Bresciani, et al. 2016. “The Mouse Intestinal Bacterial Collection (miBC) provides host-specific </w:t>
-      </w:r>
-      <w:r>
-        <w:lastRenderedPageBreak/>
-        <w:t xml:space="preserve">insight into cultured diversity and functional potential of the gut microbiota.” </w:t>
+        <w:t xml:space="preserve">Bibliography: </w:t>
+      </w:r>
+      <w:proofErr w:type="spellStart"/>
+      <w:r>
+        <w:t>Lagkouvardos</w:t>
+      </w:r>
+      <w:proofErr w:type="spellEnd"/>
+      <w:r>
+        <w:t xml:space="preserve">, </w:t>
+      </w:r>
+      <w:proofErr w:type="spellStart"/>
+      <w:r>
+        <w:t>Ilias</w:t>
+      </w:r>
+      <w:proofErr w:type="spellEnd"/>
+      <w:r>
+        <w:t xml:space="preserve">, </w:t>
+      </w:r>
+      <w:proofErr w:type="spellStart"/>
+      <w:r>
+        <w:t>Rüdiger</w:t>
+      </w:r>
+      <w:proofErr w:type="spellEnd"/>
+      <w:r>
+        <w:t xml:space="preserve"> </w:t>
+      </w:r>
+      <w:proofErr w:type="spellStart"/>
+      <w:r>
+        <w:t>Pukall</w:t>
+      </w:r>
+      <w:proofErr w:type="spellEnd"/>
+      <w:r>
+        <w:t xml:space="preserve">, Birte Abt, Bärbel U Foesel, Jan P Meier-Kolthoff, Neeraj Kumar, Anne Bresciani, et al. 2016. “The Mouse Intestinal Bacterial Collection (miBC) provides host-specific insight into cultured diversity and functional potential of the gut microbiota.” </w:t>
       </w:r>
       <w:r>
         <w:rPr>
@@ -581,7 +737,7 @@
       <w:r>
         <w:t xml:space="preserve"> 1 (August). Nature Publishing Group: 16131. doi:</w:t>
       </w:r>
-      <w:hyperlink r:id="rId8">
+      <w:hyperlink r:id="rId9">
         <w:r>
           <w:rPr>
             <w:rStyle w:val="Hyperlink"/>
@@ -589,6 +745,12 @@
           <w:t>10.1038/nmicrobiol.2016.131</w:t>
         </w:r>
       </w:hyperlink>
+      <w:r>
+        <w:rPr>
+          <w:rStyle w:val="Hyperlink"/>
+        </w:rPr>
+        <w:t xml:space="preserve"> (Hyperlink)</w:t>
+      </w:r>
       <w:r>
         <w:t>.</w:t>
       </w:r>
@@ -603,7 +765,7 @@
 </file>
 
 <file path=word/endnotes.xml><?xml version="1.0" encoding="utf-8"?>
-<w:endnotes xmlns:wpc="http://schemas.microsoft.com/office/word/2010/wordprocessingCanvas" xmlns:cx="http://schemas.microsoft.com/office/drawing/2014/chartex" xmlns:cx1="http://schemas.microsoft.com/office/drawing/2015/9/8/chartex" xmlns:cx2="http://schemas.microsoft.com/office/drawing/2015/10/21/chartex" xmlns:cx3="http://schemas.microsoft.com/office/drawing/2016/5/9/chartex" xmlns:cx4="http://schemas.microsoft.com/office/drawing/2016/5/10/chartex" xmlns:cx5="http://schemas.microsoft.com/office/drawing/2016/5/11/chartex" xmlns:cx6="http://schemas.microsoft.com/office/drawing/2016/5/12/chartex" xmlns:cx7="http://schemas.microsoft.com/office/drawing/2016/5/13/chartex" xmlns:cx8="http://schemas.microsoft.com/office/drawing/2016/5/14/chartex" xmlns:mc="http://schemas.openxmlformats.org/markup-compatibility/2006" xmlns:aink="http://schemas.microsoft.com/office/drawing/2016/ink" xmlns:am3d="http://schemas.microsoft.com/office/drawing/2017/model3d" xmlns:o="urn:schemas-microsoft-com:office:office" xmlns:r="http://schemas.openxmlformats.org/officeDocument/2006/relationships" xmlns:m="http://schemas.openxmlformats.org/officeDocument/2006/math" xmlns:v="urn:schemas-microsoft-com:vml" xmlns:wp14="http://schemas.microsoft.com/office/word/2010/wordprocessingDrawing" xmlns:wp="http://schemas.openxmlformats.org/drawingml/2006/wordprocessingDrawing" xmlns:w10="urn:schemas-microsoft-com:office:word" xmlns:w="http://schemas.openxmlformats.org/wordprocessingml/2006/main" xmlns:w14="http://schemas.microsoft.com/office/word/2010/wordml" xmlns:w15="http://schemas.microsoft.com/office/word/2012/wordml" xmlns:w16cid="http://schemas.microsoft.com/office/word/2016/wordml/cid" xmlns:w16se="http://schemas.microsoft.com/office/word/2015/wordml/symex" xmlns:wpg="http://schemas.microsoft.com/office/word/2010/wordprocessingGroup" xmlns:wpi="http://schemas.microsoft.com/office/word/2010/wordprocessingInk" xmlns:wne="http://schemas.microsoft.com/office/word/2006/wordml" xmlns:wps="http://schemas.microsoft.com/office/word/2010/wordprocessingShape" mc:Ignorable="w14 w15 w16se w16cid wp14">
+<w:endnotes xmlns:wpc="http://schemas.microsoft.com/office/word/2010/wordprocessingCanvas" xmlns:cx="http://schemas.microsoft.com/office/drawing/2014/chartex" xmlns:cx1="http://schemas.microsoft.com/office/drawing/2015/9/8/chartex" xmlns:cx2="http://schemas.microsoft.com/office/drawing/2015/10/21/chartex" xmlns:cx3="http://schemas.microsoft.com/office/drawing/2016/5/9/chartex" xmlns:cx4="http://schemas.microsoft.com/office/drawing/2016/5/10/chartex" xmlns:cx5="http://schemas.microsoft.com/office/drawing/2016/5/11/chartex" xmlns:cx6="http://schemas.microsoft.com/office/drawing/2016/5/12/chartex" xmlns:cx7="http://schemas.microsoft.com/office/drawing/2016/5/13/chartex" xmlns:cx8="http://schemas.microsoft.com/office/drawing/2016/5/14/chartex" xmlns:mc="http://schemas.openxmlformats.org/markup-compatibility/2006" xmlns:aink="http://schemas.microsoft.com/office/drawing/2016/ink" xmlns:am3d="http://schemas.microsoft.com/office/drawing/2017/model3d" xmlns:o="urn:schemas-microsoft-com:office:office" xmlns:r="http://schemas.openxmlformats.org/officeDocument/2006/relationships" xmlns:m="http://schemas.openxmlformats.org/officeDocument/2006/math" xmlns:v="urn:schemas-microsoft-com:vml" xmlns:wp14="http://schemas.microsoft.com/office/word/2010/wordprocessingDrawing" xmlns:wp="http://schemas.openxmlformats.org/drawingml/2006/wordprocessingDrawing" xmlns:w10="urn:schemas-microsoft-com:office:word" xmlns:w="http://schemas.openxmlformats.org/wordprocessingml/2006/main" xmlns:w14="http://schemas.microsoft.com/office/word/2010/wordml" xmlns:w15="http://schemas.microsoft.com/office/word/2012/wordml" xmlns:w16cex="http://schemas.microsoft.com/office/word/2018/wordml/cex" xmlns:w16cid="http://schemas.microsoft.com/office/word/2016/wordml/cid" xmlns:w16="http://schemas.microsoft.com/office/word/2018/wordml" xmlns:w16se="http://schemas.microsoft.com/office/word/2015/wordml/symex" xmlns:wpg="http://schemas.microsoft.com/office/word/2010/wordprocessingGroup" xmlns:wpi="http://schemas.microsoft.com/office/word/2010/wordprocessingInk" xmlns:wne="http://schemas.microsoft.com/office/word/2006/wordml" xmlns:wps="http://schemas.microsoft.com/office/word/2010/wordprocessingShape" mc:Ignorable="w14 w15 w16se w16cid w16 w16cex wp14">
   <w:endnote w:type="separator" w:id="-1">
     <w:p>
       <w:pPr>
@@ -628,7 +790,7 @@
 </file>
 
 <file path=word/footnotes.xml><?xml version="1.0" encoding="utf-8"?>
-<w:footnotes xmlns:wpc="http://schemas.microsoft.com/office/word/2010/wordprocessingCanvas" xmlns:cx="http://schemas.microsoft.com/office/drawing/2014/chartex" xmlns:cx1="http://schemas.microsoft.com/office/drawing/2015/9/8/chartex" xmlns:cx2="http://schemas.microsoft.com/office/drawing/2015/10/21/chartex" xmlns:cx3="http://schemas.microsoft.com/office/drawing/2016/5/9/chartex" xmlns:cx4="http://schemas.microsoft.com/office/drawing/2016/5/10/chartex" xmlns:cx5="http://schemas.microsoft.com/office/drawing/2016/5/11/chartex" xmlns:cx6="http://schemas.microsoft.com/office/drawing/2016/5/12/chartex" xmlns:cx7="http://schemas.microsoft.com/office/drawing/2016/5/13/chartex" xmlns:cx8="http://schemas.microsoft.com/office/drawing/2016/5/14/chartex" xmlns:mc="http://schemas.openxmlformats.org/markup-compatibility/2006" xmlns:aink="http://schemas.microsoft.com/office/drawing/2016/ink" xmlns:am3d="http://schemas.microsoft.com/office/drawing/2017/model3d" xmlns:o="urn:schemas-microsoft-com:office:office" xmlns:r="http://schemas.openxmlformats.org/officeDocument/2006/relationships" xmlns:m="http://schemas.openxmlformats.org/officeDocument/2006/math" xmlns:v="urn:schemas-microsoft-com:vml" xmlns:wp14="http://schemas.microsoft.com/office/word/2010/wordprocessingDrawing" xmlns:wp="http://schemas.openxmlformats.org/drawingml/2006/wordprocessingDrawing" xmlns:w10="urn:schemas-microsoft-com:office:word" xmlns:w="http://schemas.openxmlformats.org/wordprocessingml/2006/main" xmlns:w14="http://schemas.microsoft.com/office/word/2010/wordml" xmlns:w15="http://schemas.microsoft.com/office/word/2012/wordml" xmlns:w16cid="http://schemas.microsoft.com/office/word/2016/wordml/cid" xmlns:w16se="http://schemas.microsoft.com/office/word/2015/wordml/symex" xmlns:wpg="http://schemas.microsoft.com/office/word/2010/wordprocessingGroup" xmlns:wpi="http://schemas.microsoft.com/office/word/2010/wordprocessingInk" xmlns:wne="http://schemas.microsoft.com/office/word/2006/wordml" xmlns:wps="http://schemas.microsoft.com/office/word/2010/wordprocessingShape" mc:Ignorable="w14 w15 w16se w16cid wp14">
+<w:footnotes xmlns:wpc="http://schemas.microsoft.com/office/word/2010/wordprocessingCanvas" xmlns:cx="http://schemas.microsoft.com/office/drawing/2014/chartex" xmlns:cx1="http://schemas.microsoft.com/office/drawing/2015/9/8/chartex" xmlns:cx2="http://schemas.microsoft.com/office/drawing/2015/10/21/chartex" xmlns:cx3="http://schemas.microsoft.com/office/drawing/2016/5/9/chartex" xmlns:cx4="http://schemas.microsoft.com/office/drawing/2016/5/10/chartex" xmlns:cx5="http://schemas.microsoft.com/office/drawing/2016/5/11/chartex" xmlns:cx6="http://schemas.microsoft.com/office/drawing/2016/5/12/chartex" xmlns:cx7="http://schemas.microsoft.com/office/drawing/2016/5/13/chartex" xmlns:cx8="http://schemas.microsoft.com/office/drawing/2016/5/14/chartex" xmlns:mc="http://schemas.openxmlformats.org/markup-compatibility/2006" xmlns:aink="http://schemas.microsoft.com/office/drawing/2016/ink" xmlns:am3d="http://schemas.microsoft.com/office/drawing/2017/model3d" xmlns:o="urn:schemas-microsoft-com:office:office" xmlns:r="http://schemas.openxmlformats.org/officeDocument/2006/relationships" xmlns:m="http://schemas.openxmlformats.org/officeDocument/2006/math" xmlns:v="urn:schemas-microsoft-com:vml" xmlns:wp14="http://schemas.microsoft.com/office/word/2010/wordprocessingDrawing" xmlns:wp="http://schemas.openxmlformats.org/drawingml/2006/wordprocessingDrawing" xmlns:w10="urn:schemas-microsoft-com:office:word" xmlns:w="http://schemas.openxmlformats.org/wordprocessingml/2006/main" xmlns:w14="http://schemas.microsoft.com/office/word/2010/wordml" xmlns:w15="http://schemas.microsoft.com/office/word/2012/wordml" xmlns:w16cex="http://schemas.microsoft.com/office/word/2018/wordml/cex" xmlns:w16cid="http://schemas.microsoft.com/office/word/2016/wordml/cid" xmlns:w16="http://schemas.microsoft.com/office/word/2018/wordml" xmlns:w16se="http://schemas.microsoft.com/office/word/2015/wordml/symex" xmlns:wpg="http://schemas.microsoft.com/office/word/2010/wordprocessingGroup" xmlns:wpi="http://schemas.microsoft.com/office/word/2010/wordprocessingInk" xmlns:wne="http://schemas.microsoft.com/office/word/2006/wordml" xmlns:wps="http://schemas.microsoft.com/office/word/2010/wordprocessingShape" mc:Ignorable="w14 w15 w16se w16cid w16 w16cex wp14">
   <w:footnote w:type="separator" w:id="-1">
     <w:p>
       <w:r>
@@ -647,7 +809,7 @@
 </file>
 
 <file path=word/numbering.xml><?xml version="1.0" encoding="utf-8"?>
-<w:numbering xmlns:wpc="http://schemas.microsoft.com/office/word/2010/wordprocessingCanvas" xmlns:cx="http://schemas.microsoft.com/office/drawing/2014/chartex" xmlns:cx1="http://schemas.microsoft.com/office/drawing/2015/9/8/chartex" xmlns:cx2="http://schemas.microsoft.com/office/drawing/2015/10/21/chartex" xmlns:cx3="http://schemas.microsoft.com/office/drawing/2016/5/9/chartex" xmlns:cx4="http://schemas.microsoft.com/office/drawing/2016/5/10/chartex" xmlns:cx5="http://schemas.microsoft.com/office/drawing/2016/5/11/chartex" xmlns:cx6="http://schemas.microsoft.com/office/drawing/2016/5/12/chartex" xmlns:cx7="http://schemas.microsoft.com/office/drawing/2016/5/13/chartex" xmlns:cx8="http://schemas.microsoft.com/office/drawing/2016/5/14/chartex" xmlns:mc="http://schemas.openxmlformats.org/markup-compatibility/2006" xmlns:aink="http://schemas.microsoft.com/office/drawing/2016/ink" xmlns:am3d="http://schemas.microsoft.com/office/drawing/2017/model3d" xmlns:o="urn:schemas-microsoft-com:office:office" xmlns:r="http://schemas.openxmlformats.org/officeDocument/2006/relationships" xmlns:m="http://schemas.openxmlformats.org/officeDocument/2006/math" xmlns:v="urn:schemas-microsoft-com:vml" xmlns:wp14="http://schemas.microsoft.com/office/word/2010/wordprocessingDrawing" xmlns:wp="http://schemas.openxmlformats.org/drawingml/2006/wordprocessingDrawing" xmlns:w10="urn:schemas-microsoft-com:office:word" xmlns:w="http://schemas.openxmlformats.org/wordprocessingml/2006/main" xmlns:w14="http://schemas.microsoft.com/office/word/2010/wordml" xmlns:w15="http://schemas.microsoft.com/office/word/2012/wordml" xmlns:w16cid="http://schemas.microsoft.com/office/word/2016/wordml/cid" xmlns:w16se="http://schemas.microsoft.com/office/word/2015/wordml/symex" xmlns:wpg="http://schemas.microsoft.com/office/word/2010/wordprocessingGroup" xmlns:wpi="http://schemas.microsoft.com/office/word/2010/wordprocessingInk" xmlns:wne="http://schemas.microsoft.com/office/word/2006/wordml" xmlns:wps="http://schemas.microsoft.com/office/word/2010/wordprocessingShape" mc:Ignorable="w14 w15 w16se w16cid wp14">
+<w:numbering xmlns:wpc="http://schemas.microsoft.com/office/word/2010/wordprocessingCanvas" xmlns:cx="http://schemas.microsoft.com/office/drawing/2014/chartex" xmlns:cx1="http://schemas.microsoft.com/office/drawing/2015/9/8/chartex" xmlns:cx2="http://schemas.microsoft.com/office/drawing/2015/10/21/chartex" xmlns:cx3="http://schemas.microsoft.com/office/drawing/2016/5/9/chartex" xmlns:cx4="http://schemas.microsoft.com/office/drawing/2016/5/10/chartex" xmlns:cx5="http://schemas.microsoft.com/office/drawing/2016/5/11/chartex" xmlns:cx6="http://schemas.microsoft.com/office/drawing/2016/5/12/chartex" xmlns:cx7="http://schemas.microsoft.com/office/drawing/2016/5/13/chartex" xmlns:cx8="http://schemas.microsoft.com/office/drawing/2016/5/14/chartex" xmlns:mc="http://schemas.openxmlformats.org/markup-compatibility/2006" xmlns:aink="http://schemas.microsoft.com/office/drawing/2016/ink" xmlns:am3d="http://schemas.microsoft.com/office/drawing/2017/model3d" xmlns:o="urn:schemas-microsoft-com:office:office" xmlns:r="http://schemas.openxmlformats.org/officeDocument/2006/relationships" xmlns:m="http://schemas.openxmlformats.org/officeDocument/2006/math" xmlns:v="urn:schemas-microsoft-com:vml" xmlns:wp14="http://schemas.microsoft.com/office/word/2010/wordprocessingDrawing" xmlns:wp="http://schemas.openxmlformats.org/drawingml/2006/wordprocessingDrawing" xmlns:w10="urn:schemas-microsoft-com:office:word" xmlns:w="http://schemas.openxmlformats.org/wordprocessingml/2006/main" xmlns:w14="http://schemas.microsoft.com/office/word/2010/wordml" xmlns:w15="http://schemas.microsoft.com/office/word/2012/wordml" xmlns:w16cex="http://schemas.microsoft.com/office/word/2018/wordml/cex" xmlns:w16cid="http://schemas.microsoft.com/office/word/2016/wordml/cid" xmlns:w16="http://schemas.microsoft.com/office/word/2018/wordml" xmlns:w16se="http://schemas.microsoft.com/office/word/2015/wordml/symex" xmlns:wpg="http://schemas.microsoft.com/office/word/2010/wordprocessingGroup" xmlns:wpi="http://schemas.microsoft.com/office/word/2010/wordprocessingInk" xmlns:wne="http://schemas.microsoft.com/office/word/2006/wordml" xmlns:wps="http://schemas.microsoft.com/office/word/2010/wordprocessingShape" mc:Ignorable="w14 w15 w16se w16cid w16 w16cex wp14">
   <w:abstractNum w:abstractNumId="0" w15:restartNumberingAfterBreak="0">
     <w:nsid w:val="E17F69BA"/>
     <w:multiLevelType w:val="multilevel"/>
@@ -833,6 +995,191 @@
     </w:lvl>
   </w:abstractNum>
   <w:abstractNum w:abstractNumId="2" w15:restartNumberingAfterBreak="0">
+    <w:nsid w:val="FFFFFF7C"/>
+    <w:multiLevelType w:val="singleLevel"/>
+    <w:tmpl w:val="1204762E"/>
+    <w:lvl w:ilvl="0">
+      <w:start w:val="1"/>
+      <w:numFmt w:val="decimal"/>
+      <w:lvlText w:val="%1."/>
+      <w:lvlJc w:val="left"/>
+      <w:pPr>
+        <w:tabs>
+          <w:tab w:val="num" w:pos="1800"/>
+        </w:tabs>
+        <w:ind w:left="1800" w:hanging="360"/>
+      </w:pPr>
+    </w:lvl>
+  </w:abstractNum>
+  <w:abstractNum w:abstractNumId="3" w15:restartNumberingAfterBreak="0">
+    <w:nsid w:val="FFFFFF7D"/>
+    <w:multiLevelType w:val="singleLevel"/>
+    <w:tmpl w:val="56962E62"/>
+    <w:lvl w:ilvl="0">
+      <w:start w:val="1"/>
+      <w:numFmt w:val="decimal"/>
+      <w:lvlText w:val="%1."/>
+      <w:lvlJc w:val="left"/>
+      <w:pPr>
+        <w:tabs>
+          <w:tab w:val="num" w:pos="1440"/>
+        </w:tabs>
+        <w:ind w:left="1440" w:hanging="360"/>
+      </w:pPr>
+    </w:lvl>
+  </w:abstractNum>
+  <w:abstractNum w:abstractNumId="4" w15:restartNumberingAfterBreak="0">
+    <w:nsid w:val="FFFFFF7E"/>
+    <w:multiLevelType w:val="singleLevel"/>
+    <w:tmpl w:val="C65C3C44"/>
+    <w:lvl w:ilvl="0">
+      <w:start w:val="1"/>
+      <w:numFmt w:val="decimal"/>
+      <w:lvlText w:val="%1."/>
+      <w:lvlJc w:val="left"/>
+      <w:pPr>
+        <w:tabs>
+          <w:tab w:val="num" w:pos="1080"/>
+        </w:tabs>
+        <w:ind w:left="1080" w:hanging="360"/>
+      </w:pPr>
+    </w:lvl>
+  </w:abstractNum>
+  <w:abstractNum w:abstractNumId="5" w15:restartNumberingAfterBreak="0">
+    <w:nsid w:val="FFFFFF7F"/>
+    <w:multiLevelType w:val="singleLevel"/>
+    <w:tmpl w:val="8B90A444"/>
+    <w:lvl w:ilvl="0">
+      <w:start w:val="1"/>
+      <w:numFmt w:val="decimal"/>
+      <w:lvlText w:val="%1."/>
+      <w:lvlJc w:val="left"/>
+      <w:pPr>
+        <w:tabs>
+          <w:tab w:val="num" w:pos="720"/>
+        </w:tabs>
+        <w:ind w:left="720" w:hanging="360"/>
+      </w:pPr>
+    </w:lvl>
+  </w:abstractNum>
+  <w:abstractNum w:abstractNumId="6" w15:restartNumberingAfterBreak="0">
+    <w:nsid w:val="FFFFFF80"/>
+    <w:multiLevelType w:val="singleLevel"/>
+    <w:tmpl w:val="A244996A"/>
+    <w:lvl w:ilvl="0">
+      <w:start w:val="1"/>
+      <w:numFmt w:val="bullet"/>
+      <w:lvlText w:val=""/>
+      <w:lvlJc w:val="left"/>
+      <w:pPr>
+        <w:tabs>
+          <w:tab w:val="num" w:pos="1800"/>
+        </w:tabs>
+        <w:ind w:left="1800" w:hanging="360"/>
+      </w:pPr>
+      <w:rPr>
+        <w:rFonts w:ascii="Symbol" w:hAnsi="Symbol" w:hint="default"/>
+      </w:rPr>
+    </w:lvl>
+  </w:abstractNum>
+  <w:abstractNum w:abstractNumId="7" w15:restartNumberingAfterBreak="0">
+    <w:nsid w:val="FFFFFF81"/>
+    <w:multiLevelType w:val="singleLevel"/>
+    <w:tmpl w:val="0F88213A"/>
+    <w:lvl w:ilvl="0">
+      <w:start w:val="1"/>
+      <w:numFmt w:val="bullet"/>
+      <w:lvlText w:val=""/>
+      <w:lvlJc w:val="left"/>
+      <w:pPr>
+        <w:tabs>
+          <w:tab w:val="num" w:pos="1440"/>
+        </w:tabs>
+        <w:ind w:left="1440" w:hanging="360"/>
+      </w:pPr>
+      <w:rPr>
+        <w:rFonts w:ascii="Symbol" w:hAnsi="Symbol" w:hint="default"/>
+      </w:rPr>
+    </w:lvl>
+  </w:abstractNum>
+  <w:abstractNum w:abstractNumId="8" w15:restartNumberingAfterBreak="0">
+    <w:nsid w:val="FFFFFF82"/>
+    <w:multiLevelType w:val="singleLevel"/>
+    <w:tmpl w:val="1BE6CC6C"/>
+    <w:lvl w:ilvl="0">
+      <w:start w:val="1"/>
+      <w:numFmt w:val="bullet"/>
+      <w:lvlText w:val=""/>
+      <w:lvlJc w:val="left"/>
+      <w:pPr>
+        <w:tabs>
+          <w:tab w:val="num" w:pos="1080"/>
+        </w:tabs>
+        <w:ind w:left="1080" w:hanging="360"/>
+      </w:pPr>
+      <w:rPr>
+        <w:rFonts w:ascii="Symbol" w:hAnsi="Symbol" w:hint="default"/>
+      </w:rPr>
+    </w:lvl>
+  </w:abstractNum>
+  <w:abstractNum w:abstractNumId="9" w15:restartNumberingAfterBreak="0">
+    <w:nsid w:val="FFFFFF83"/>
+    <w:multiLevelType w:val="singleLevel"/>
+    <w:tmpl w:val="E496FECA"/>
+    <w:lvl w:ilvl="0">
+      <w:start w:val="1"/>
+      <w:numFmt w:val="bullet"/>
+      <w:lvlText w:val=""/>
+      <w:lvlJc w:val="left"/>
+      <w:pPr>
+        <w:tabs>
+          <w:tab w:val="num" w:pos="720"/>
+        </w:tabs>
+        <w:ind w:left="720" w:hanging="360"/>
+      </w:pPr>
+      <w:rPr>
+        <w:rFonts w:ascii="Symbol" w:hAnsi="Symbol" w:hint="default"/>
+      </w:rPr>
+    </w:lvl>
+  </w:abstractNum>
+  <w:abstractNum w:abstractNumId="10" w15:restartNumberingAfterBreak="0">
+    <w:nsid w:val="FFFFFF88"/>
+    <w:multiLevelType w:val="singleLevel"/>
+    <w:tmpl w:val="70A85EDC"/>
+    <w:lvl w:ilvl="0">
+      <w:start w:val="1"/>
+      <w:numFmt w:val="decimal"/>
+      <w:lvlText w:val="%1."/>
+      <w:lvlJc w:val="left"/>
+      <w:pPr>
+        <w:tabs>
+          <w:tab w:val="num" w:pos="360"/>
+        </w:tabs>
+        <w:ind w:left="360" w:hanging="360"/>
+      </w:pPr>
+    </w:lvl>
+  </w:abstractNum>
+  <w:abstractNum w:abstractNumId="11" w15:restartNumberingAfterBreak="0">
+    <w:nsid w:val="FFFFFF89"/>
+    <w:multiLevelType w:val="singleLevel"/>
+    <w:tmpl w:val="39E214E6"/>
+    <w:lvl w:ilvl="0">
+      <w:start w:val="1"/>
+      <w:numFmt w:val="bullet"/>
+      <w:lvlText w:val=""/>
+      <w:lvlJc w:val="left"/>
+      <w:pPr>
+        <w:tabs>
+          <w:tab w:val="num" w:pos="360"/>
+        </w:tabs>
+        <w:ind w:left="360" w:hanging="360"/>
+      </w:pPr>
+      <w:rPr>
+        <w:rFonts w:ascii="Symbol" w:hAnsi="Symbol" w:hint="default"/>
+      </w:rPr>
+    </w:lvl>
+  </w:abstractNum>
+  <w:abstractNum w:abstractNumId="12" w15:restartNumberingAfterBreak="0">
     <w:nsid w:val="124BC926"/>
     <w:multiLevelType w:val="multilevel"/>
     <w:tmpl w:val="BA3403EA"/>
@@ -924,7 +1271,7 @@
       <w:lvlJc w:val="left"/>
     </w:lvl>
   </w:abstractNum>
-  <w:abstractNum w:abstractNumId="3" w15:restartNumberingAfterBreak="0">
+  <w:abstractNum w:abstractNumId="13" w15:restartNumberingAfterBreak="0">
     <w:nsid w:val="258365C8"/>
     <w:multiLevelType w:val="multilevel"/>
     <w:tmpl w:val="4364E64E"/>
@@ -1020,19 +1367,49 @@
     <w:abstractNumId w:val="0"/>
   </w:num>
   <w:num w:numId="2">
-    <w:abstractNumId w:val="3"/>
+    <w:abstractNumId w:val="13"/>
   </w:num>
   <w:num w:numId="3">
-    <w:abstractNumId w:val="2"/>
+    <w:abstractNumId w:val="12"/>
   </w:num>
   <w:num w:numId="4">
     <w:abstractNumId w:val="1"/>
+  </w:num>
+  <w:num w:numId="5">
+    <w:abstractNumId w:val="2"/>
+  </w:num>
+  <w:num w:numId="6">
+    <w:abstractNumId w:val="3"/>
+  </w:num>
+  <w:num w:numId="7">
+    <w:abstractNumId w:val="4"/>
+  </w:num>
+  <w:num w:numId="8">
+    <w:abstractNumId w:val="5"/>
+  </w:num>
+  <w:num w:numId="9">
+    <w:abstractNumId w:val="10"/>
+  </w:num>
+  <w:num w:numId="10">
+    <w:abstractNumId w:val="6"/>
+  </w:num>
+  <w:num w:numId="11">
+    <w:abstractNumId w:val="7"/>
+  </w:num>
+  <w:num w:numId="12">
+    <w:abstractNumId w:val="8"/>
+  </w:num>
+  <w:num w:numId="13">
+    <w:abstractNumId w:val="9"/>
+  </w:num>
+  <w:num w:numId="14">
+    <w:abstractNumId w:val="11"/>
   </w:num>
 </w:numbering>
 </file>
 
 <file path=word/styles.xml><?xml version="1.0" encoding="utf-8"?>
-<w:styles xmlns:mc="http://schemas.openxmlformats.org/markup-compatibility/2006" xmlns:r="http://schemas.openxmlformats.org/officeDocument/2006/relationships" xmlns:w="http://schemas.openxmlformats.org/wordprocessingml/2006/main" xmlns:w14="http://schemas.microsoft.com/office/word/2010/wordml" xmlns:w15="http://schemas.microsoft.com/office/word/2012/wordml" xmlns:w16cid="http://schemas.microsoft.com/office/word/2016/wordml/cid" xmlns:w16se="http://schemas.microsoft.com/office/word/2015/wordml/symex" mc:Ignorable="w14 w15 w16se w16cid">
+<w:styles xmlns:mc="http://schemas.openxmlformats.org/markup-compatibility/2006" xmlns:r="http://schemas.openxmlformats.org/officeDocument/2006/relationships" xmlns:w="http://schemas.openxmlformats.org/wordprocessingml/2006/main" xmlns:w14="http://schemas.microsoft.com/office/word/2010/wordml" xmlns:w15="http://schemas.microsoft.com/office/word/2012/wordml" xmlns:w16cex="http://schemas.microsoft.com/office/word/2018/wordml/cex" xmlns:w16cid="http://schemas.microsoft.com/office/word/2016/wordml/cid" xmlns:w16="http://schemas.microsoft.com/office/word/2018/wordml" xmlns:w16se="http://schemas.microsoft.com/office/word/2015/wordml/symex" mc:Ignorable="w14 w15 w16se w16cid w16 w16cex">
   <w:docDefaults>
     <w:rPrDefault>
       <w:rPr>
@@ -1048,7 +1425,7 @@
       </w:pPr>
     </w:pPrDefault>
   </w:docDefaults>
-  <w:latentStyles w:defLockedState="0" w:defUIPriority="0" w:defSemiHidden="0" w:defUnhideWhenUsed="0" w:defQFormat="0" w:count="375">
+  <w:latentStyles w:defLockedState="0" w:defUIPriority="0" w:defSemiHidden="0" w:defUnhideWhenUsed="0" w:defQFormat="0" w:count="376">
     <w:lsdException w:name="heading 6" w:semiHidden="1" w:unhideWhenUsed="1"/>
     <w:lsdException w:name="index 3" w:semiHidden="1" w:unhideWhenUsed="1"/>
     <w:lsdException w:name="index 4" w:semiHidden="1" w:unhideWhenUsed="1"/>
@@ -1186,6 +1563,13 @@
     <w:lsdException w:name="Light Shading"/>
     <w:lsdException w:name="Light List"/>
     <w:lsdException w:name="Light Grid"/>
+    <w:lsdException w:name="Medium Shading 1"/>
+    <w:lsdException w:name="Medium Shading 2"/>
+    <w:lsdException w:name="Medium List 1"/>
+    <w:lsdException w:name="Medium List 2"/>
+    <w:lsdException w:name="Medium Grid 1"/>
+    <w:lsdException w:name="Medium Grid 2"/>
+    <w:lsdException w:name="Medium Grid 3"/>
     <w:lsdException w:name="Dark List"/>
     <w:lsdException w:name="Colorful Shading"/>
     <w:lsdException w:name="Colorful List"/>
@@ -1376,6 +1760,7 @@
     <w:lsdException w:name="Smart Hyperlink" w:semiHidden="1" w:uiPriority="99" w:unhideWhenUsed="1"/>
     <w:lsdException w:name="Hashtag" w:semiHidden="1" w:uiPriority="99" w:unhideWhenUsed="1"/>
     <w:lsdException w:name="Unresolved Mention" w:semiHidden="1" w:uiPriority="99" w:unhideWhenUsed="1"/>
+    <w:lsdException w:name="Smart Link" w:semiHidden="1" w:uiPriority="99" w:unhideWhenUsed="1"/>
   </w:latentStyles>
   <w:style w:type="paragraph" w:default="1" w:styleId="Normal">
     <w:name w:val="Normal"/>
@@ -1524,6 +1909,7 @@
   <w:style w:type="paragraph" w:styleId="BodyText">
     <w:name w:val="Body Text"/>
     <w:basedOn w:val="Normal"/>
+    <w:link w:val="BodyTextChar"/>
     <w:qFormat/>
     <w:rsid w:val="00342121"/>
   </w:style>
@@ -2055,6 +2441,28 @@
       <w:rFonts w:ascii="Lucida Grande" w:hAnsi="Lucida Grande"/>
       <w:sz w:val="18"/>
       <w:szCs w:val="18"/>
+    </w:rPr>
+  </w:style>
+  <w:style w:type="character" w:customStyle="1" w:styleId="BodyTextChar">
+    <w:name w:val="Body Text Char"/>
+    <w:basedOn w:val="DefaultParagraphFont"/>
+    <w:link w:val="BodyText"/>
+    <w:rsid w:val="006B3C08"/>
+    <w:rPr>
+      <w:sz w:val="22"/>
+      <w:szCs w:val="22"/>
+    </w:rPr>
+  </w:style>
+  <w:style w:type="character" w:styleId="UnresolvedMention">
+    <w:name w:val="Unresolved Mention"/>
+    <w:basedOn w:val="DefaultParagraphFont"/>
+    <w:uiPriority w:val="99"/>
+    <w:semiHidden/>
+    <w:unhideWhenUsed/>
+    <w:rsid w:val="00734CE3"/>
+    <w:rPr>
+      <w:color w:val="605E5C"/>
+      <w:shd w:val="clear" w:color="auto" w:fill="E1DFDD"/>
     </w:rPr>
   </w:style>
 </w:styles>

</xml_diff>

<commit_message>
Updates as suggested by Tom
</commit_message>
<xml_diff>
--- a/doc/static/example_style.docx
+++ b/doc/static/example_style.docx
@@ -16,25 +16,7 @@
       </w:r>
       <w:proofErr w:type="spellEnd"/>
       <w:r>
-        <w:t xml:space="preserve"> genomes assembled from metagenomes</w:t>
-      </w:r>
-      <w:r>
-        <w:t xml:space="preserve"> </w:t>
-      </w:r>
-      <w:r>
-        <w:t>suggest</w:t>
-      </w:r>
-      <w:r>
-        <w:t xml:space="preserve"> </w:t>
-      </w:r>
-      <w:r>
-        <w:t>genetic drivers of differential response to acarbose</w:t>
-      </w:r>
-      <w:r>
-        <w:t xml:space="preserve"> </w:t>
-      </w:r>
-      <w:r>
-        <w:t>treatment in mice</w:t>
+        <w:t xml:space="preserve"> genomes assembled from metagenomes suggest genetic drivers of differential response to acarbose treatment in mice</w:t>
       </w:r>
     </w:p>
     <w:p>
@@ -186,7 +168,10 @@
       <w:bookmarkStart w:id="0" w:name="results"/>
       <w:bookmarkEnd w:id="0"/>
       <w:r>
-        <w:t>Heading 1</w:t>
+        <w:t>Heading</w:t>
+      </w:r>
+      <w:r>
+        <w:t xml:space="preserve"> 1</w:t>
       </w:r>
     </w:p>
     <w:p>
@@ -196,31 +181,48 @@
       <w:bookmarkStart w:id="1" w:name="description-of-the-study-population"/>
       <w:bookmarkEnd w:id="1"/>
       <w:r>
-        <w:t>Heading 2</w:t>
+        <w:t>Heading</w:t>
+      </w:r>
+      <w:r>
+        <w:t xml:space="preserve"> 2</w:t>
       </w:r>
     </w:p>
     <w:p>
       <w:pPr>
-        <w:pStyle w:val="FirstParagraph"/>
-      </w:pPr>
-      <w:r>
-        <w:t>First Paragraph</w:t>
+        <w:pStyle w:val="Heading3"/>
+      </w:pPr>
+      <w:r>
+        <w:t>Heading 3</w:t>
       </w:r>
     </w:p>
     <w:p>
       <w:pPr>
-        <w:pStyle w:val="BodyText"/>
-      </w:pPr>
-      <w:r>
-        <w:t>Body Text</w:t>
+        <w:pStyle w:val="FirstParagraph"/>
+      </w:pPr>
+      <w:r>
+        <w:t>First Paragraph</w:t>
       </w:r>
     </w:p>
     <w:p>
       <w:pPr>
+        <w:pStyle w:val="BodyText"/>
+      </w:pPr>
+      <w:r>
+        <w:t>Body Text</w:t>
+      </w:r>
+    </w:p>
+    <w:p>
+      <w:pPr>
         <w:pStyle w:val="BlockText"/>
       </w:pPr>
       <w:r>
-        <w:t>Block text (whatever that means).</w:t>
+        <w:t>Block text (</w:t>
+      </w:r>
+      <w:r>
+        <w:t>whatever</w:t>
+      </w:r>
+      <w:r>
+        <w:t xml:space="preserve"> that means).</w:t>
       </w:r>
     </w:p>
     <w:p>
@@ -279,13 +281,18 @@
       <w:r>
         <w:rPr>
           <w:b/>
+          <w:bCs/>
         </w:rPr>
-        <w:t xml:space="preserve">Figure </w:t>
+        <w:t>Figure</w:t>
+      </w:r>
+      <w:r>
+        <w:t xml:space="preserve"> </w:t>
       </w:r>
       <w:proofErr w:type="spellStart"/>
       <w:r>
         <w:rPr>
           <w:b/>
+          <w:bCs/>
         </w:rPr>
         <w:t>bolded_figure_name</w:t>
       </w:r>
@@ -294,22 +301,35 @@
         <w:t xml:space="preserve">: </w:t>
       </w:r>
       <w:r>
-        <w:t>Image Caption</w:t>
+        <w:t xml:space="preserve">Image </w:t>
+      </w:r>
+      <w:r>
+        <w:t>Captio</w:t>
+      </w:r>
+      <w:bookmarkStart w:id="2" w:name="_GoBack"/>
+      <w:bookmarkEnd w:id="2"/>
+      <w:r>
+        <w:t>n</w:t>
       </w:r>
     </w:p>
     <w:p>
       <w:pPr>
         <w:pStyle w:val="TableCaption"/>
       </w:pPr>
-      <w:bookmarkStart w:id="2" w:name="changes-in-fecal-community-in-response-t"/>
-      <w:bookmarkEnd w:id="2"/>
-      <w:r>
-        <w:t xml:space="preserve">Table </w:t>
-      </w:r>
-      <w:proofErr w:type="spellStart"/>
+      <w:bookmarkStart w:id="3" w:name="changes-in-fecal-community-in-response-t"/>
+      <w:bookmarkEnd w:id="3"/>
       <w:r>
         <w:rPr>
           <w:b/>
+          <w:bCs/>
+        </w:rPr>
+        <w:t xml:space="preserve">Table </w:t>
+      </w:r>
+      <w:proofErr w:type="spellStart"/>
+      <w:r>
+        <w:rPr>
+          <w:b/>
+          <w:bCs/>
         </w:rPr>
         <w:t>bolded_table_name</w:t>
       </w:r>
@@ -318,7 +338,10 @@
         <w:t xml:space="preserve">: </w:t>
       </w:r>
       <w:r>
-        <w:t>Table Caption</w:t>
+        <w:t xml:space="preserve">Table </w:t>
+      </w:r>
+      <w:r>
+        <w:t>Caption</w:t>
       </w:r>
     </w:p>
     <w:tbl>
@@ -426,12 +449,7 @@
               <w:pStyle w:val="Compact"/>
             </w:pPr>
             <w:r>
-              <w:t>31</w:t>
-            </w:r>
-            <w:bookmarkStart w:id="3" w:name="_GoBack"/>
-            <w:bookmarkEnd w:id="3"/>
-            <w:r>
-              <w:t>.0 (21.5, 43.3)</w:t>
+              <w:t>31.0 (21.5, 43.3)</w:t>
             </w:r>
           </w:p>
         </w:tc>
@@ -683,8 +701,6 @@
       <w:pPr>
         <w:pStyle w:val="Heading1"/>
       </w:pPr>
-      <w:bookmarkStart w:id="4" w:name="citations"/>
-      <w:bookmarkEnd w:id="4"/>
       <w:r>
         <w:t>Heading 1</w:t>
       </w:r>
@@ -756,9 +772,13 @@
       </w:r>
     </w:p>
     <w:sectPr>
+      <w:headerReference w:type="even" r:id="rId10"/>
+      <w:headerReference w:type="default" r:id="rId11"/>
       <w:pgSz w:w="12240" w:h="15840"/>
       <w:pgMar w:top="1440" w:right="1440" w:bottom="1440" w:left="1440" w:header="720" w:footer="720" w:gutter="0"/>
+      <w:lnNumType w:countBy="1" w:restart="continuous"/>
       <w:cols w:space="720"/>
+      <w:docGrid w:linePitch="299"/>
     </w:sectPr>
   </w:body>
 </w:document>
@@ -808,6 +828,133 @@
 </w:footnotes>
 </file>
 
+<file path=word/header1.xml><?xml version="1.0" encoding="utf-8"?>
+<w:hdr xmlns:wpc="http://schemas.microsoft.com/office/word/2010/wordprocessingCanvas" xmlns:cx="http://schemas.microsoft.com/office/drawing/2014/chartex" xmlns:cx1="http://schemas.microsoft.com/office/drawing/2015/9/8/chartex" xmlns:cx2="http://schemas.microsoft.com/office/drawing/2015/10/21/chartex" xmlns:cx3="http://schemas.microsoft.com/office/drawing/2016/5/9/chartex" xmlns:cx4="http://schemas.microsoft.com/office/drawing/2016/5/10/chartex" xmlns:cx5="http://schemas.microsoft.com/office/drawing/2016/5/11/chartex" xmlns:cx6="http://schemas.microsoft.com/office/drawing/2016/5/12/chartex" xmlns:cx7="http://schemas.microsoft.com/office/drawing/2016/5/13/chartex" xmlns:cx8="http://schemas.microsoft.com/office/drawing/2016/5/14/chartex" xmlns:mc="http://schemas.openxmlformats.org/markup-compatibility/2006" xmlns:aink="http://schemas.microsoft.com/office/drawing/2016/ink" xmlns:am3d="http://schemas.microsoft.com/office/drawing/2017/model3d" xmlns:o="urn:schemas-microsoft-com:office:office" xmlns:r="http://schemas.openxmlformats.org/officeDocument/2006/relationships" xmlns:m="http://schemas.openxmlformats.org/officeDocument/2006/math" xmlns:v="urn:schemas-microsoft-com:vml" xmlns:wp14="http://schemas.microsoft.com/office/word/2010/wordprocessingDrawing" xmlns:wp="http://schemas.openxmlformats.org/drawingml/2006/wordprocessingDrawing" xmlns:w10="urn:schemas-microsoft-com:office:word" xmlns:w="http://schemas.openxmlformats.org/wordprocessingml/2006/main" xmlns:w14="http://schemas.microsoft.com/office/word/2010/wordml" xmlns:w15="http://schemas.microsoft.com/office/word/2012/wordml" xmlns:w16cex="http://schemas.microsoft.com/office/word/2018/wordml/cex" xmlns:w16cid="http://schemas.microsoft.com/office/word/2016/wordml/cid" xmlns:w16="http://schemas.microsoft.com/office/word/2018/wordml" xmlns:w16se="http://schemas.microsoft.com/office/word/2015/wordml/symex" xmlns:wpg="http://schemas.microsoft.com/office/word/2010/wordprocessingGroup" xmlns:wpi="http://schemas.microsoft.com/office/word/2010/wordprocessingInk" xmlns:wne="http://schemas.microsoft.com/office/word/2006/wordml" xmlns:wps="http://schemas.microsoft.com/office/word/2010/wordprocessingShape" mc:Ignorable="w14 w15 w16se w16cid w16 w16cex wp14">
+  <w:sdt>
+    <w:sdtPr>
+      <w:rPr>
+        <w:rStyle w:val="PageNumber"/>
+      </w:rPr>
+      <w:id w:val="2019819602"/>
+      <w:docPartObj>
+        <w:docPartGallery w:val="Page Numbers (Top of Page)"/>
+        <w:docPartUnique/>
+      </w:docPartObj>
+    </w:sdtPr>
+    <w:sdtEndPr>
+      <w:rPr>
+        <w:rStyle w:val="PageNumber"/>
+      </w:rPr>
+    </w:sdtEndPr>
+    <w:sdtContent>
+      <w:p>
+        <w:pPr>
+          <w:pStyle w:val="Header"/>
+          <w:framePr w:wrap="none" w:vAnchor="text" w:hAnchor="margin" w:xAlign="right" w:y="1"/>
+          <w:rPr>
+            <w:rStyle w:val="PageNumber"/>
+          </w:rPr>
+        </w:pPr>
+        <w:r>
+          <w:rPr>
+            <w:rStyle w:val="PageNumber"/>
+          </w:rPr>
+          <w:fldChar w:fldCharType="begin"/>
+        </w:r>
+        <w:r>
+          <w:rPr>
+            <w:rStyle w:val="PageNumber"/>
+          </w:rPr>
+          <w:instrText xml:space="preserve"> PAGE </w:instrText>
+        </w:r>
+        <w:r>
+          <w:rPr>
+            <w:rStyle w:val="PageNumber"/>
+          </w:rPr>
+          <w:fldChar w:fldCharType="end"/>
+        </w:r>
+      </w:p>
+    </w:sdtContent>
+  </w:sdt>
+  <w:p>
+    <w:pPr>
+      <w:pStyle w:val="Header"/>
+      <w:ind w:right="360"/>
+    </w:pPr>
+  </w:p>
+</w:hdr>
+</file>
+
+<file path=word/header2.xml><?xml version="1.0" encoding="utf-8"?>
+<w:hdr xmlns:wpc="http://schemas.microsoft.com/office/word/2010/wordprocessingCanvas" xmlns:cx="http://schemas.microsoft.com/office/drawing/2014/chartex" xmlns:cx1="http://schemas.microsoft.com/office/drawing/2015/9/8/chartex" xmlns:cx2="http://schemas.microsoft.com/office/drawing/2015/10/21/chartex" xmlns:cx3="http://schemas.microsoft.com/office/drawing/2016/5/9/chartex" xmlns:cx4="http://schemas.microsoft.com/office/drawing/2016/5/10/chartex" xmlns:cx5="http://schemas.microsoft.com/office/drawing/2016/5/11/chartex" xmlns:cx6="http://schemas.microsoft.com/office/drawing/2016/5/12/chartex" xmlns:cx7="http://schemas.microsoft.com/office/drawing/2016/5/13/chartex" xmlns:cx8="http://schemas.microsoft.com/office/drawing/2016/5/14/chartex" xmlns:mc="http://schemas.openxmlformats.org/markup-compatibility/2006" xmlns:aink="http://schemas.microsoft.com/office/drawing/2016/ink" xmlns:am3d="http://schemas.microsoft.com/office/drawing/2017/model3d" xmlns:o="urn:schemas-microsoft-com:office:office" xmlns:r="http://schemas.openxmlformats.org/officeDocument/2006/relationships" xmlns:m="http://schemas.openxmlformats.org/officeDocument/2006/math" xmlns:v="urn:schemas-microsoft-com:vml" xmlns:wp14="http://schemas.microsoft.com/office/word/2010/wordprocessingDrawing" xmlns:wp="http://schemas.openxmlformats.org/drawingml/2006/wordprocessingDrawing" xmlns:w10="urn:schemas-microsoft-com:office:word" xmlns:w="http://schemas.openxmlformats.org/wordprocessingml/2006/main" xmlns:w14="http://schemas.microsoft.com/office/word/2010/wordml" xmlns:w15="http://schemas.microsoft.com/office/word/2012/wordml" xmlns:w16cex="http://schemas.microsoft.com/office/word/2018/wordml/cex" xmlns:w16cid="http://schemas.microsoft.com/office/word/2016/wordml/cid" xmlns:w16="http://schemas.microsoft.com/office/word/2018/wordml" xmlns:w16se="http://schemas.microsoft.com/office/word/2015/wordml/symex" xmlns:wpg="http://schemas.microsoft.com/office/word/2010/wordprocessingGroup" xmlns:wpi="http://schemas.microsoft.com/office/word/2010/wordprocessingInk" xmlns:wne="http://schemas.microsoft.com/office/word/2006/wordml" xmlns:wps="http://schemas.microsoft.com/office/word/2010/wordprocessingShape" mc:Ignorable="w14 w15 w16se w16cid w16 w16cex wp14">
+  <w:sdt>
+    <w:sdtPr>
+      <w:rPr>
+        <w:rStyle w:val="PageNumber"/>
+      </w:rPr>
+      <w:id w:val="1833570910"/>
+      <w:docPartObj>
+        <w:docPartGallery w:val="Page Numbers (Top of Page)"/>
+        <w:docPartUnique/>
+      </w:docPartObj>
+    </w:sdtPr>
+    <w:sdtEndPr>
+      <w:rPr>
+        <w:rStyle w:val="PageNumber"/>
+      </w:rPr>
+    </w:sdtEndPr>
+    <w:sdtContent>
+      <w:p>
+        <w:pPr>
+          <w:pStyle w:val="Header"/>
+          <w:framePr w:wrap="none" w:vAnchor="text" w:hAnchor="margin" w:xAlign="right" w:y="1"/>
+          <w:rPr>
+            <w:rStyle w:val="PageNumber"/>
+          </w:rPr>
+        </w:pPr>
+        <w:r>
+          <w:rPr>
+            <w:rStyle w:val="PageNumber"/>
+          </w:rPr>
+          <w:fldChar w:fldCharType="begin"/>
+        </w:r>
+        <w:r>
+          <w:rPr>
+            <w:rStyle w:val="PageNumber"/>
+          </w:rPr>
+          <w:instrText xml:space="preserve"> PAGE </w:instrText>
+        </w:r>
+        <w:r>
+          <w:rPr>
+            <w:rStyle w:val="PageNumber"/>
+          </w:rPr>
+          <w:fldChar w:fldCharType="separate"/>
+        </w:r>
+        <w:r>
+          <w:rPr>
+            <w:rStyle w:val="PageNumber"/>
+            <w:noProof/>
+          </w:rPr>
+          <w:t>1</w:t>
+        </w:r>
+        <w:r>
+          <w:rPr>
+            <w:rStyle w:val="PageNumber"/>
+          </w:rPr>
+          <w:fldChar w:fldCharType="end"/>
+        </w:r>
+      </w:p>
+    </w:sdtContent>
+  </w:sdt>
+  <w:p>
+    <w:pPr>
+      <w:pStyle w:val="Header"/>
+      <w:ind w:right="360"/>
+    </w:pPr>
+  </w:p>
+</w:hdr>
+</file>
+
 <file path=word/numbering.xml><?xml version="1.0" encoding="utf-8"?>
 <w:numbering xmlns:wpc="http://schemas.microsoft.com/office/word/2010/wordprocessingCanvas" xmlns:cx="http://schemas.microsoft.com/office/drawing/2014/chartex" xmlns:cx1="http://schemas.microsoft.com/office/drawing/2015/9/8/chartex" xmlns:cx2="http://schemas.microsoft.com/office/drawing/2015/10/21/chartex" xmlns:cx3="http://schemas.microsoft.com/office/drawing/2016/5/9/chartex" xmlns:cx4="http://schemas.microsoft.com/office/drawing/2016/5/10/chartex" xmlns:cx5="http://schemas.microsoft.com/office/drawing/2016/5/11/chartex" xmlns:cx6="http://schemas.microsoft.com/office/drawing/2016/5/12/chartex" xmlns:cx7="http://schemas.microsoft.com/office/drawing/2016/5/13/chartex" xmlns:cx8="http://schemas.microsoft.com/office/drawing/2016/5/14/chartex" xmlns:mc="http://schemas.openxmlformats.org/markup-compatibility/2006" xmlns:aink="http://schemas.microsoft.com/office/drawing/2016/ink" xmlns:am3d="http://schemas.microsoft.com/office/drawing/2017/model3d" xmlns:o="urn:schemas-microsoft-com:office:office" xmlns:r="http://schemas.openxmlformats.org/officeDocument/2006/relationships" xmlns:m="http://schemas.openxmlformats.org/officeDocument/2006/math" xmlns:v="urn:schemas-microsoft-com:vml" xmlns:wp14="http://schemas.microsoft.com/office/word/2010/wordprocessingDrawing" xmlns:wp="http://schemas.openxmlformats.org/drawingml/2006/wordprocessingDrawing" xmlns:w10="urn:schemas-microsoft-com:office:word" xmlns:w="http://schemas.openxmlformats.org/wordprocessingml/2006/main" xmlns:w14="http://schemas.microsoft.com/office/word/2010/wordml" xmlns:w15="http://schemas.microsoft.com/office/word/2012/wordml" xmlns:w16cex="http://schemas.microsoft.com/office/word/2018/wordml/cex" xmlns:w16cid="http://schemas.microsoft.com/office/word/2016/wordml/cid" xmlns:w16="http://schemas.microsoft.com/office/word/2018/wordml" xmlns:w16se="http://schemas.microsoft.com/office/word/2015/wordml/symex" xmlns:wpg="http://schemas.microsoft.com/office/word/2010/wordprocessingGroup" xmlns:wpi="http://schemas.microsoft.com/office/word/2010/wordprocessingInk" xmlns:wne="http://schemas.microsoft.com/office/word/2006/wordml" xmlns:wps="http://schemas.microsoft.com/office/word/2010/wordprocessingShape" mc:Ignorable="w14 w15 w16se w16cid w16 w16cex wp14">
   <w:abstractNum w:abstractNumId="0" w15:restartNumberingAfterBreak="0">
@@ -997,7 +1144,7 @@
   <w:abstractNum w:abstractNumId="2" w15:restartNumberingAfterBreak="0">
     <w:nsid w:val="FFFFFF7C"/>
     <w:multiLevelType w:val="singleLevel"/>
-    <w:tmpl w:val="1204762E"/>
+    <w:tmpl w:val="13D2A52E"/>
     <w:lvl w:ilvl="0">
       <w:start w:val="1"/>
       <w:numFmt w:val="decimal"/>
@@ -1014,7 +1161,7 @@
   <w:abstractNum w:abstractNumId="3" w15:restartNumberingAfterBreak="0">
     <w:nsid w:val="FFFFFF7D"/>
     <w:multiLevelType w:val="singleLevel"/>
-    <w:tmpl w:val="56962E62"/>
+    <w:tmpl w:val="3F669912"/>
     <w:lvl w:ilvl="0">
       <w:start w:val="1"/>
       <w:numFmt w:val="decimal"/>
@@ -1031,7 +1178,7 @@
   <w:abstractNum w:abstractNumId="4" w15:restartNumberingAfterBreak="0">
     <w:nsid w:val="FFFFFF7E"/>
     <w:multiLevelType w:val="singleLevel"/>
-    <w:tmpl w:val="C65C3C44"/>
+    <w:tmpl w:val="B796A198"/>
     <w:lvl w:ilvl="0">
       <w:start w:val="1"/>
       <w:numFmt w:val="decimal"/>
@@ -1048,7 +1195,7 @@
   <w:abstractNum w:abstractNumId="5" w15:restartNumberingAfterBreak="0">
     <w:nsid w:val="FFFFFF7F"/>
     <w:multiLevelType w:val="singleLevel"/>
-    <w:tmpl w:val="8B90A444"/>
+    <w:tmpl w:val="D0B41E56"/>
     <w:lvl w:ilvl="0">
       <w:start w:val="1"/>
       <w:numFmt w:val="decimal"/>
@@ -1065,7 +1212,7 @@
   <w:abstractNum w:abstractNumId="6" w15:restartNumberingAfterBreak="0">
     <w:nsid w:val="FFFFFF80"/>
     <w:multiLevelType w:val="singleLevel"/>
-    <w:tmpl w:val="A244996A"/>
+    <w:tmpl w:val="95681C44"/>
     <w:lvl w:ilvl="0">
       <w:start w:val="1"/>
       <w:numFmt w:val="bullet"/>
@@ -1085,7 +1232,7 @@
   <w:abstractNum w:abstractNumId="7" w15:restartNumberingAfterBreak="0">
     <w:nsid w:val="FFFFFF81"/>
     <w:multiLevelType w:val="singleLevel"/>
-    <w:tmpl w:val="0F88213A"/>
+    <w:tmpl w:val="DEF60544"/>
     <w:lvl w:ilvl="0">
       <w:start w:val="1"/>
       <w:numFmt w:val="bullet"/>
@@ -1105,7 +1252,7 @@
   <w:abstractNum w:abstractNumId="8" w15:restartNumberingAfterBreak="0">
     <w:nsid w:val="FFFFFF82"/>
     <w:multiLevelType w:val="singleLevel"/>
-    <w:tmpl w:val="1BE6CC6C"/>
+    <w:tmpl w:val="73ACF632"/>
     <w:lvl w:ilvl="0">
       <w:start w:val="1"/>
       <w:numFmt w:val="bullet"/>
@@ -1125,7 +1272,7 @@
   <w:abstractNum w:abstractNumId="9" w15:restartNumberingAfterBreak="0">
     <w:nsid w:val="FFFFFF83"/>
     <w:multiLevelType w:val="singleLevel"/>
-    <w:tmpl w:val="E496FECA"/>
+    <w:tmpl w:val="928C8366"/>
     <w:lvl w:ilvl="0">
       <w:start w:val="1"/>
       <w:numFmt w:val="bullet"/>
@@ -1145,7 +1292,7 @@
   <w:abstractNum w:abstractNumId="10" w15:restartNumberingAfterBreak="0">
     <w:nsid w:val="FFFFFF88"/>
     <w:multiLevelType w:val="singleLevel"/>
-    <w:tmpl w:val="70A85EDC"/>
+    <w:tmpl w:val="3ABA49B8"/>
     <w:lvl w:ilvl="0">
       <w:start w:val="1"/>
       <w:numFmt w:val="decimal"/>
@@ -1162,7 +1309,7 @@
   <w:abstractNum w:abstractNumId="11" w15:restartNumberingAfterBreak="0">
     <w:nsid w:val="FFFFFF89"/>
     <w:multiLevelType w:val="singleLevel"/>
-    <w:tmpl w:val="39E214E6"/>
+    <w:tmpl w:val="640A2AE4"/>
     <w:lvl w:ilvl="0">
       <w:start w:val="1"/>
       <w:numFmt w:val="bullet"/>
@@ -1780,6 +1927,7 @@
     <w:next w:val="BodyText"/>
     <w:uiPriority w:val="9"/>
     <w:qFormat/>
+    <w:rsid w:val="00F7051E"/>
     <w:pPr>
       <w:keepNext/>
       <w:keepLines/>
@@ -1790,7 +1938,7 @@
       <w:rFonts w:asciiTheme="majorHAnsi" w:eastAsiaTheme="majorEastAsia" w:hAnsiTheme="majorHAnsi" w:cstheme="majorBidi"/>
       <w:b/>
       <w:bCs/>
-      <w:color w:val="345A8A" w:themeColor="accent1" w:themeShade="B5"/>
+      <w:color w:val="000000" w:themeColor="text1"/>
       <w:sz w:val="32"/>
       <w:szCs w:val="32"/>
     </w:rPr>
@@ -1802,6 +1950,7 @@
     <w:uiPriority w:val="9"/>
     <w:unhideWhenUsed/>
     <w:qFormat/>
+    <w:rsid w:val="00F7051E"/>
     <w:pPr>
       <w:keepNext/>
       <w:keepLines/>
@@ -1812,31 +1961,26 @@
       <w:rFonts w:asciiTheme="majorHAnsi" w:eastAsiaTheme="majorEastAsia" w:hAnsiTheme="majorHAnsi" w:cstheme="majorBidi"/>
       <w:b/>
       <w:bCs/>
-      <w:color w:val="4F81BD" w:themeColor="accent1"/>
-      <w:sz w:val="32"/>
-      <w:szCs w:val="32"/>
+      <w:color w:val="000000" w:themeColor="text1"/>
+      <w:sz w:val="28"/>
+      <w:szCs w:val="28"/>
     </w:rPr>
   </w:style>
   <w:style w:type="paragraph" w:styleId="Heading3">
     <w:name w:val="heading 3"/>
-    <w:basedOn w:val="Normal"/>
+    <w:basedOn w:val="BodyText"/>
     <w:next w:val="BodyText"/>
     <w:uiPriority w:val="9"/>
     <w:unhideWhenUsed/>
     <w:qFormat/>
+    <w:rsid w:val="00E0478B"/>
     <w:pPr>
-      <w:keepNext/>
-      <w:keepLines/>
-      <w:spacing w:before="200" w:after="0"/>
       <w:outlineLvl w:val="2"/>
     </w:pPr>
     <w:rPr>
-      <w:rFonts w:asciiTheme="majorHAnsi" w:eastAsiaTheme="majorEastAsia" w:hAnsiTheme="majorHAnsi" w:cstheme="majorBidi"/>
+      <w:rFonts w:ascii="Calibri" w:hAnsi="Calibri" w:cs="Calibri"/>
       <w:b/>
       <w:bCs/>
-      <w:color w:val="4F81BD" w:themeColor="accent1"/>
-      <w:sz w:val="28"/>
-      <w:szCs w:val="28"/>
     </w:rPr>
   </w:style>
   <w:style w:type="paragraph" w:styleId="Heading4">
@@ -1882,7 +2026,6 @@
   <w:style w:type="character" w:default="1" w:styleId="DefaultParagraphFont">
     <w:name w:val="Default Paragraph Font"/>
     <w:uiPriority w:val="1"/>
-    <w:semiHidden/>
     <w:unhideWhenUsed/>
   </w:style>
   <w:style w:type="table" w:default="1" w:styleId="TableNormal">
@@ -1911,13 +2054,17 @@
     <w:basedOn w:val="Normal"/>
     <w:link w:val="BodyTextChar"/>
     <w:qFormat/>
-    <w:rsid w:val="00342121"/>
+    <w:rsid w:val="00A40682"/>
+    <w:pPr>
+      <w:spacing w:line="480" w:lineRule="auto"/>
+    </w:pPr>
   </w:style>
   <w:style w:type="paragraph" w:customStyle="1" w:styleId="FirstParagraph">
     <w:name w:val="First Paragraph"/>
     <w:basedOn w:val="BodyText"/>
     <w:next w:val="BodyText"/>
     <w:qFormat/>
+    <w:rsid w:val="00A40682"/>
   </w:style>
   <w:style w:type="paragraph" w:customStyle="1" w:styleId="Compact">
     <w:name w:val="Compact"/>
@@ -1933,6 +2080,7 @@
     <w:basedOn w:val="Normal"/>
     <w:next w:val="BodyText"/>
     <w:qFormat/>
+    <w:rsid w:val="00F7051E"/>
     <w:pPr>
       <w:keepNext/>
       <w:keepLines/>
@@ -1943,7 +2091,7 @@
       <w:rFonts w:asciiTheme="majorHAnsi" w:eastAsiaTheme="majorEastAsia" w:hAnsiTheme="majorHAnsi" w:cstheme="majorBidi"/>
       <w:b/>
       <w:bCs/>
-      <w:color w:val="345A8A" w:themeColor="accent1" w:themeShade="B5"/>
+      <w:color w:val="000000" w:themeColor="text1"/>
       <w:sz w:val="36"/>
       <w:szCs w:val="36"/>
     </w:rPr>
@@ -2008,7 +2156,7 @@
     <w:uiPriority w:val="9"/>
     <w:unhideWhenUsed/>
     <w:qFormat/>
-    <w:rsid w:val="003C20A0"/>
+    <w:rsid w:val="00E0478B"/>
     <w:pPr>
       <w:spacing w:before="100" w:after="100"/>
     </w:pPr>
@@ -2058,13 +2206,19 @@
   <w:style w:type="paragraph" w:customStyle="1" w:styleId="TableCaption">
     <w:name w:val="Table Caption"/>
     <w:basedOn w:val="Caption"/>
+    <w:rsid w:val="00A81C6E"/>
     <w:pPr>
       <w:keepNext/>
+      <w:spacing w:after="180" w:line="240" w:lineRule="auto"/>
     </w:pPr>
   </w:style>
   <w:style w:type="paragraph" w:customStyle="1" w:styleId="ImageCaption">
     <w:name w:val="Image Caption"/>
     <w:basedOn w:val="Caption"/>
+    <w:rsid w:val="00A81C6E"/>
+    <w:pPr>
+      <w:spacing w:after="180" w:line="240" w:lineRule="auto"/>
+    </w:pPr>
   </w:style>
   <w:style w:type="paragraph" w:customStyle="1" w:styleId="Figure">
     <w:name w:val="Figure"/>
@@ -2447,7 +2601,7 @@
     <w:name w:val="Body Text Char"/>
     <w:basedOn w:val="DefaultParagraphFont"/>
     <w:link w:val="BodyText"/>
-    <w:rsid w:val="006B3C08"/>
+    <w:rsid w:val="00A40682"/>
     <w:rPr>
       <w:sz w:val="22"/>
       <w:szCs w:val="22"/>
@@ -2464,6 +2618,44 @@
       <w:color w:val="605E5C"/>
       <w:shd w:val="clear" w:color="auto" w:fill="E1DFDD"/>
     </w:rPr>
+  </w:style>
+  <w:style w:type="paragraph" w:styleId="Header">
+    <w:name w:val="header"/>
+    <w:basedOn w:val="Normal"/>
+    <w:link w:val="HeaderChar"/>
+    <w:unhideWhenUsed/>
+    <w:rsid w:val="00F7051E"/>
+    <w:pPr>
+      <w:tabs>
+        <w:tab w:val="center" w:pos="4680"/>
+        <w:tab w:val="right" w:pos="9360"/>
+      </w:tabs>
+      <w:spacing w:before="0" w:after="0" w:line="240" w:lineRule="auto"/>
+    </w:pPr>
+  </w:style>
+  <w:style w:type="character" w:customStyle="1" w:styleId="HeaderChar">
+    <w:name w:val="Header Char"/>
+    <w:basedOn w:val="DefaultParagraphFont"/>
+    <w:link w:val="Header"/>
+    <w:rsid w:val="00F7051E"/>
+    <w:rPr>
+      <w:sz w:val="22"/>
+      <w:szCs w:val="22"/>
+    </w:rPr>
+  </w:style>
+  <w:style w:type="character" w:styleId="PageNumber">
+    <w:name w:val="page number"/>
+    <w:basedOn w:val="DefaultParagraphFont"/>
+    <w:semiHidden/>
+    <w:unhideWhenUsed/>
+    <w:rsid w:val="00F7051E"/>
+  </w:style>
+  <w:style w:type="character" w:styleId="LineNumber">
+    <w:name w:val="line number"/>
+    <w:basedOn w:val="DefaultParagraphFont"/>
+    <w:semiHidden/>
+    <w:unhideWhenUsed/>
+    <w:rsid w:val="00F7051E"/>
   </w:style>
 </w:styles>
 </file>

</xml_diff>

<commit_message>
Update docx template style.
</commit_message>
<xml_diff>
--- a/doc/static/example_style.docx
+++ b/doc/static/example_style.docx
@@ -5,17 +5,31 @@
     <w:p>
       <w:pPr>
         <w:pStyle w:val="Title"/>
+        <w:jc w:val="left"/>
+        <w:rPr>
+          <w:rFonts w:ascii="Arial" w:hAnsi="Arial" w:cs="Arial"/>
+          <w:sz w:val="32"/>
+          <w:szCs w:val="32"/>
+        </w:rPr>
       </w:pPr>
       <w:proofErr w:type="spellStart"/>
       <w:r>
         <w:rPr>
+          <w:rFonts w:ascii="Arial" w:hAnsi="Arial" w:cs="Arial"/>
           <w:i/>
           <w:iCs/>
+          <w:sz w:val="32"/>
+          <w:szCs w:val="32"/>
         </w:rPr>
         <w:t>Muribaculaceae</w:t>
       </w:r>
       <w:proofErr w:type="spellEnd"/>
       <w:r>
+        <w:rPr>
+          <w:rFonts w:ascii="Arial" w:hAnsi="Arial" w:cs="Arial"/>
+          <w:sz w:val="32"/>
+          <w:szCs w:val="32"/>
+        </w:rPr>
         <w:t xml:space="preserve"> genomes assembled from metagenomes suggest genetic drivers of differential response to acarbose treatment in mice</w:t>
       </w:r>
     </w:p>
@@ -64,6 +78,9 @@
         <w:rPr>
           <w:vertAlign w:val="superscript"/>
         </w:rPr>
+        <w:t>,</w:t>
+      </w:r>
+      <w:r>
         <w:t>*</w:t>
       </w:r>
     </w:p>
@@ -71,12 +88,14 @@
       <w:pPr>
         <w:pStyle w:val="Author"/>
         <w:rPr>
+          <w:rFonts w:cs="Arial"/>
           <w:sz w:val="20"/>
           <w:szCs w:val="20"/>
         </w:rPr>
       </w:pPr>
       <w:r>
         <w:rPr>
+          <w:rFonts w:cs="Arial"/>
           <w:sz w:val="20"/>
           <w:szCs w:val="20"/>
           <w:vertAlign w:val="superscript"/>
@@ -85,6 +104,7 @@
       </w:r>
       <w:r>
         <w:rPr>
+          <w:rFonts w:cs="Arial"/>
           <w:sz w:val="20"/>
           <w:szCs w:val="20"/>
         </w:rPr>
@@ -92,6 +112,7 @@
       </w:r>
       <w:r>
         <w:rPr>
+          <w:rFonts w:cs="Arial"/>
           <w:sz w:val="20"/>
           <w:szCs w:val="20"/>
         </w:rPr>
@@ -99,6 +120,7 @@
       </w:r>
       <w:r>
         <w:rPr>
+          <w:rFonts w:cs="Arial"/>
           <w:sz w:val="20"/>
           <w:szCs w:val="20"/>
           <w:vertAlign w:val="superscript"/>
@@ -107,6 +129,7 @@
       </w:r>
       <w:r>
         <w:rPr>
+          <w:rFonts w:cs="Arial"/>
           <w:sz w:val="20"/>
           <w:szCs w:val="20"/>
         </w:rPr>
@@ -114,6 +137,7 @@
       </w:r>
       <w:r>
         <w:rPr>
+          <w:rFonts w:cs="Arial"/>
           <w:sz w:val="20"/>
           <w:szCs w:val="20"/>
         </w:rPr>
@@ -121,6 +145,7 @@
       </w:r>
       <w:r>
         <w:rPr>
+          <w:rFonts w:cs="Arial"/>
           <w:sz w:val="20"/>
           <w:szCs w:val="20"/>
           <w:vertAlign w:val="superscript"/>
@@ -129,6 +154,7 @@
       </w:r>
       <w:r>
         <w:rPr>
+          <w:rFonts w:cs="Arial"/>
           <w:sz w:val="20"/>
           <w:szCs w:val="20"/>
         </w:rPr>
@@ -139,12 +165,14 @@
       <w:pPr>
         <w:pStyle w:val="Author"/>
         <w:rPr>
+          <w:rFonts w:cs="Arial"/>
           <w:sz w:val="20"/>
           <w:szCs w:val="20"/>
         </w:rPr>
       </w:pPr>
       <w:r>
         <w:rPr>
+          <w:rFonts w:cs="Arial"/>
           <w:sz w:val="20"/>
           <w:szCs w:val="20"/>
         </w:rPr>
@@ -154,6 +182,7 @@
         <w:r>
           <w:rPr>
             <w:rStyle w:val="Hyperlink"/>
+            <w:rFonts w:cs="Arial"/>
             <w:sz w:val="20"/>
             <w:szCs w:val="20"/>
           </w:rPr>
@@ -164,73 +193,104 @@
     <w:p>
       <w:pPr>
         <w:pStyle w:val="Heading1"/>
+        <w:rPr>
+          <w:rFonts w:cs="Arial"/>
+        </w:rPr>
       </w:pPr>
       <w:bookmarkStart w:id="0" w:name="results"/>
       <w:bookmarkEnd w:id="0"/>
       <w:r>
-        <w:t>Heading</w:t>
-      </w:r>
-      <w:r>
-        <w:t xml:space="preserve"> 1</w:t>
+        <w:rPr>
+          <w:rFonts w:cs="Arial"/>
+        </w:rPr>
+        <w:t>Heading 1</w:t>
       </w:r>
     </w:p>
     <w:p>
       <w:pPr>
         <w:pStyle w:val="Heading2"/>
+        <w:rPr>
+          <w:rFonts w:cs="Arial"/>
+        </w:rPr>
       </w:pPr>
       <w:bookmarkStart w:id="1" w:name="description-of-the-study-population"/>
       <w:bookmarkEnd w:id="1"/>
       <w:r>
-        <w:t>Heading</w:t>
-      </w:r>
-      <w:r>
-        <w:t xml:space="preserve"> 2</w:t>
+        <w:rPr>
+          <w:rFonts w:cs="Arial"/>
+        </w:rPr>
+        <w:t>Heading 2</w:t>
       </w:r>
     </w:p>
     <w:p>
       <w:pPr>
         <w:pStyle w:val="Heading3"/>
-      </w:pPr>
-      <w:r>
+        <w:rPr>
+          <w:rFonts w:cs="Arial"/>
+        </w:rPr>
+      </w:pPr>
+      <w:r>
+        <w:rPr>
+          <w:rFonts w:cs="Arial"/>
+        </w:rPr>
         <w:t>Heading 3</w:t>
       </w:r>
     </w:p>
     <w:p>
       <w:pPr>
         <w:pStyle w:val="FirstParagraph"/>
-      </w:pPr>
-      <w:r>
+        <w:rPr>
+          <w:rFonts w:cs="Arial"/>
+        </w:rPr>
+      </w:pPr>
+      <w:r>
+        <w:rPr>
+          <w:rFonts w:cs="Arial"/>
+        </w:rPr>
         <w:t>First Paragraph</w:t>
       </w:r>
+      <w:bookmarkStart w:id="2" w:name="_GoBack"/>
+      <w:bookmarkEnd w:id="2"/>
     </w:p>
     <w:p>
       <w:pPr>
         <w:pStyle w:val="BodyText"/>
-      </w:pPr>
-      <w:r>
+        <w:rPr>
+          <w:rFonts w:cs="Arial"/>
+        </w:rPr>
+      </w:pPr>
+      <w:r>
+        <w:rPr>
+          <w:rFonts w:cs="Arial"/>
+        </w:rPr>
         <w:t>Body Text</w:t>
       </w:r>
     </w:p>
     <w:p>
       <w:pPr>
         <w:pStyle w:val="BlockText"/>
-      </w:pPr>
-      <w:r>
-        <w:t>Block text (</w:t>
-      </w:r>
-      <w:r>
-        <w:t>whatever</w:t>
-      </w:r>
-      <w:r>
-        <w:t xml:space="preserve"> that means).</w:t>
+        <w:rPr>
+          <w:rFonts w:cs="Arial"/>
+        </w:rPr>
+      </w:pPr>
+      <w:r>
+        <w:rPr>
+          <w:rFonts w:cs="Arial"/>
+        </w:rPr>
+        <w:t>Block text (whatever that means).</w:t>
       </w:r>
     </w:p>
     <w:p>
-      <w:r>
-        <w:rPr>
+      <w:pPr>
+        <w:rPr>
+          <w:rFonts w:cs="Arial"/>
+        </w:rPr>
+      </w:pPr>
+      <w:r>
+        <w:rPr>
+          <w:rFonts w:cs="Arial"/>
           <w:noProof/>
         </w:rPr>
-        <w:lastRenderedPageBreak/>
         <w:drawing>
           <wp:inline distT="0" distB="0" distL="0" distR="0" wp14:anchorId="6F2D71E3" wp14:editId="3D76FCD6">
             <wp:extent cx="3670300" cy="2755900"/>
@@ -277,20 +337,28 @@
     <w:p>
       <w:pPr>
         <w:pStyle w:val="ImageCaption"/>
-      </w:pPr>
-      <w:r>
-        <w:rPr>
+        <w:rPr>
+          <w:rFonts w:cs="Arial"/>
+        </w:rPr>
+      </w:pPr>
+      <w:r>
+        <w:rPr>
+          <w:rFonts w:cs="Arial"/>
           <w:b/>
           <w:bCs/>
         </w:rPr>
         <w:t>Figure</w:t>
       </w:r>
       <w:r>
+        <w:rPr>
+          <w:rFonts w:cs="Arial"/>
+        </w:rPr>
         <w:t xml:space="preserve"> </w:t>
       </w:r>
       <w:proofErr w:type="spellStart"/>
       <w:r>
         <w:rPr>
+          <w:rFonts w:cs="Arial"/>
           <w:b/>
           <w:bCs/>
         </w:rPr>
@@ -298,28 +366,30 @@
       </w:r>
       <w:proofErr w:type="spellEnd"/>
       <w:r>
+        <w:rPr>
+          <w:rFonts w:cs="Arial"/>
+        </w:rPr>
         <w:t xml:space="preserve">: </w:t>
       </w:r>
       <w:r>
-        <w:t xml:space="preserve">Image </w:t>
-      </w:r>
-      <w:r>
-        <w:t>Captio</w:t>
-      </w:r>
-      <w:bookmarkStart w:id="2" w:name="_GoBack"/>
-      <w:bookmarkEnd w:id="2"/>
-      <w:r>
-        <w:t>n</w:t>
+        <w:rPr>
+          <w:rFonts w:cs="Arial"/>
+        </w:rPr>
+        <w:t>Image Caption</w:t>
       </w:r>
     </w:p>
     <w:p>
       <w:pPr>
         <w:pStyle w:val="TableCaption"/>
+        <w:rPr>
+          <w:rFonts w:cs="Arial"/>
+        </w:rPr>
       </w:pPr>
       <w:bookmarkStart w:id="3" w:name="changes-in-fecal-community-in-response-t"/>
       <w:bookmarkEnd w:id="3"/>
       <w:r>
         <w:rPr>
+          <w:rFonts w:cs="Arial"/>
           <w:b/>
           <w:bCs/>
         </w:rPr>
@@ -328,6 +398,7 @@
       <w:proofErr w:type="spellStart"/>
       <w:r>
         <w:rPr>
+          <w:rFonts w:cs="Arial"/>
           <w:b/>
           <w:bCs/>
         </w:rPr>
@@ -335,13 +406,16 @@
       </w:r>
       <w:proofErr w:type="spellEnd"/>
       <w:r>
+        <w:rPr>
+          <w:rFonts w:cs="Arial"/>
+        </w:rPr>
         <w:t xml:space="preserve">: </w:t>
       </w:r>
       <w:r>
-        <w:t xml:space="preserve">Table </w:t>
-      </w:r>
-      <w:r>
-        <w:t>Caption</w:t>
+        <w:rPr>
+          <w:rFonts w:cs="Arial"/>
+        </w:rPr>
+        <w:t>Table Caption</w:t>
       </w:r>
     </w:p>
     <w:tbl>
@@ -351,10 +425,10 @@
         <w:tblCaption w:val="Table aca_family: (IQR: Interquartile Range, *: p &lt; 0.05, **: p &lt; 0.001 via Mann Whitney U test)"/>
       </w:tblPr>
       <w:tblGrid>
-        <w:gridCol w:w="2777"/>
-        <w:gridCol w:w="1758"/>
-        <w:gridCol w:w="1946"/>
-        <w:gridCol w:w="1475"/>
+        <w:gridCol w:w="2882"/>
+        <w:gridCol w:w="1831"/>
+        <w:gridCol w:w="2002"/>
+        <w:gridCol w:w="1561"/>
       </w:tblGrid>
       <w:tr>
         <w:tc>
@@ -368,8 +442,14 @@
           <w:p>
             <w:pPr>
               <w:pStyle w:val="Compact"/>
+              <w:rPr>
+                <w:rFonts w:cs="Arial"/>
+              </w:rPr>
             </w:pPr>
             <w:r>
+              <w:rPr>
+                <w:rFonts w:cs="Arial"/>
+              </w:rPr>
               <w:t>Table Heading (“Compact”)</w:t>
             </w:r>
           </w:p>
@@ -385,8 +465,14 @@
           <w:p>
             <w:pPr>
               <w:pStyle w:val="Compact"/>
+              <w:rPr>
+                <w:rFonts w:cs="Arial"/>
+              </w:rPr>
             </w:pPr>
             <w:r>
+              <w:rPr>
+                <w:rFonts w:cs="Arial"/>
+              </w:rPr>
               <w:t>% control (IQR)</w:t>
             </w:r>
           </w:p>
@@ -402,8 +488,14 @@
           <w:p>
             <w:pPr>
               <w:pStyle w:val="Compact"/>
+              <w:rPr>
+                <w:rFonts w:cs="Arial"/>
+              </w:rPr>
             </w:pPr>
             <w:r>
+              <w:rPr>
+                <w:rFonts w:cs="Arial"/>
+              </w:rPr>
               <w:t>% ACA (IQR)</w:t>
             </w:r>
           </w:p>
@@ -419,8 +511,14 @@
           <w:p>
             <w:pPr>
               <w:pStyle w:val="Compact"/>
+              <w:rPr>
+                <w:rFonts w:cs="Arial"/>
+              </w:rPr>
             </w:pPr>
             <w:r>
+              <w:rPr>
+                <w:rFonts w:cs="Arial"/>
+              </w:rPr>
               <w:t>ACA : Control</w:t>
             </w:r>
           </w:p>
@@ -434,8 +532,14 @@
           <w:p>
             <w:pPr>
               <w:pStyle w:val="Compact"/>
+              <w:rPr>
+                <w:rFonts w:cs="Arial"/>
+              </w:rPr>
             </w:pPr>
             <w:r>
+              <w:rPr>
+                <w:rFonts w:cs="Arial"/>
+              </w:rPr>
               <w:t>S24-7</w:t>
             </w:r>
           </w:p>
@@ -447,8 +551,14 @@
           <w:p>
             <w:pPr>
               <w:pStyle w:val="Compact"/>
+              <w:rPr>
+                <w:rFonts w:cs="Arial"/>
+              </w:rPr>
             </w:pPr>
             <w:r>
+              <w:rPr>
+                <w:rFonts w:cs="Arial"/>
+              </w:rPr>
               <w:t>31.0 (21.5, 43.3)</w:t>
             </w:r>
           </w:p>
@@ -460,8 +570,14 @@
           <w:p>
             <w:pPr>
               <w:pStyle w:val="Compact"/>
+              <w:rPr>
+                <w:rFonts w:cs="Arial"/>
+              </w:rPr>
             </w:pPr>
             <w:r>
+              <w:rPr>
+                <w:rFonts w:cs="Arial"/>
+              </w:rPr>
               <w:t>48.3** (35.3, 61.8)</w:t>
             </w:r>
           </w:p>
@@ -473,8 +589,14 @@
           <w:p>
             <w:pPr>
               <w:pStyle w:val="Compact"/>
+              <w:rPr>
+                <w:rFonts w:cs="Arial"/>
+              </w:rPr>
             </w:pPr>
             <w:r>
+              <w:rPr>
+                <w:rFonts w:cs="Arial"/>
+              </w:rPr>
               <w:t>2.7**</w:t>
             </w:r>
           </w:p>
@@ -488,8 +610,14 @@
           <w:p>
             <w:pPr>
               <w:pStyle w:val="Compact"/>
+              <w:rPr>
+                <w:rFonts w:cs="Arial"/>
+              </w:rPr>
             </w:pPr>
             <w:r>
+              <w:rPr>
+                <w:rFonts w:cs="Arial"/>
+              </w:rPr>
               <w:t>Lachnospiraceae</w:t>
             </w:r>
           </w:p>
@@ -501,8 +629,14 @@
           <w:p>
             <w:pPr>
               <w:pStyle w:val="Compact"/>
+              <w:rPr>
+                <w:rFonts w:cs="Arial"/>
+              </w:rPr>
             </w:pPr>
             <w:r>
+              <w:rPr>
+                <w:rFonts w:cs="Arial"/>
+              </w:rPr>
               <w:t>26.6 (16.0, 41.6)</w:t>
             </w:r>
           </w:p>
@@ -514,8 +648,14 @@
           <w:p>
             <w:pPr>
               <w:pStyle w:val="Compact"/>
+              <w:rPr>
+                <w:rFonts w:cs="Arial"/>
+              </w:rPr>
             </w:pPr>
             <w:r>
+              <w:rPr>
+                <w:rFonts w:cs="Arial"/>
+              </w:rPr>
               <w:t>24.0 (9.5, 37.5)</w:t>
             </w:r>
           </w:p>
@@ -527,8 +667,14 @@
           <w:p>
             <w:pPr>
               <w:pStyle w:val="Compact"/>
+              <w:rPr>
+                <w:rFonts w:cs="Arial"/>
+              </w:rPr>
             </w:pPr>
             <w:r>
+              <w:rPr>
+                <w:rFonts w:cs="Arial"/>
+              </w:rPr>
               <w:t>1.8</w:t>
             </w:r>
           </w:p>
@@ -542,8 +688,15 @@
           <w:p>
             <w:pPr>
               <w:pStyle w:val="Compact"/>
+              <w:rPr>
+                <w:rFonts w:cs="Arial"/>
+              </w:rPr>
             </w:pPr>
             <w:r>
+              <w:rPr>
+                <w:rFonts w:cs="Arial"/>
+              </w:rPr>
+              <w:lastRenderedPageBreak/>
               <w:t>Ruminococcaceae</w:t>
             </w:r>
           </w:p>
@@ -555,8 +708,14 @@
           <w:p>
             <w:pPr>
               <w:pStyle w:val="Compact"/>
+              <w:rPr>
+                <w:rFonts w:cs="Arial"/>
+              </w:rPr>
             </w:pPr>
             <w:r>
+              <w:rPr>
+                <w:rFonts w:cs="Arial"/>
+              </w:rPr>
               <w:t>14.0 (8.9, 18.6)</w:t>
             </w:r>
           </w:p>
@@ -568,8 +727,14 @@
           <w:p>
             <w:pPr>
               <w:pStyle w:val="Compact"/>
+              <w:rPr>
+                <w:rFonts w:cs="Arial"/>
+              </w:rPr>
             </w:pPr>
             <w:r>
+              <w:rPr>
+                <w:rFonts w:cs="Arial"/>
+              </w:rPr>
               <w:t>11.6* (6.3, 15.3)</w:t>
             </w:r>
           </w:p>
@@ -581,8 +746,14 @@
           <w:p>
             <w:pPr>
               <w:pStyle w:val="Compact"/>
+              <w:rPr>
+                <w:rFonts w:cs="Arial"/>
+              </w:rPr>
             </w:pPr>
             <w:r>
+              <w:rPr>
+                <w:rFonts w:cs="Arial"/>
+              </w:rPr>
               <w:t>1.4</w:t>
             </w:r>
           </w:p>
@@ -596,8 +767,14 @@
           <w:p>
             <w:pPr>
               <w:pStyle w:val="Compact"/>
+              <w:rPr>
+                <w:rFonts w:cs="Arial"/>
+              </w:rPr>
             </w:pPr>
             <w:r>
+              <w:rPr>
+                <w:rFonts w:cs="Arial"/>
+              </w:rPr>
               <w:t>Lactobacillaceae</w:t>
             </w:r>
           </w:p>
@@ -609,8 +786,14 @@
           <w:p>
             <w:pPr>
               <w:pStyle w:val="Compact"/>
+              <w:rPr>
+                <w:rFonts w:cs="Arial"/>
+              </w:rPr>
             </w:pPr>
             <w:r>
+              <w:rPr>
+                <w:rFonts w:cs="Arial"/>
+              </w:rPr>
               <w:t>9.4 (1.2, 16.9)</w:t>
             </w:r>
           </w:p>
@@ -622,8 +805,14 @@
           <w:p>
             <w:pPr>
               <w:pStyle w:val="Compact"/>
+              <w:rPr>
+                <w:rFonts w:cs="Arial"/>
+              </w:rPr>
             </w:pPr>
             <w:r>
+              <w:rPr>
+                <w:rFonts w:cs="Arial"/>
+              </w:rPr>
               <w:t>2.6* (1.0, 8.2)</w:t>
             </w:r>
           </w:p>
@@ -635,8 +824,14 @@
           <w:p>
             <w:pPr>
               <w:pStyle w:val="Compact"/>
+              <w:rPr>
+                <w:rFonts w:cs="Arial"/>
+              </w:rPr>
             </w:pPr>
             <w:r>
+              <w:rPr>
+                <w:rFonts w:cs="Arial"/>
+              </w:rPr>
               <w:t>0.41</w:t>
             </w:r>
           </w:p>
@@ -650,8 +845,14 @@
           <w:p>
             <w:pPr>
               <w:pStyle w:val="Compact"/>
+              <w:rPr>
+                <w:rFonts w:cs="Arial"/>
+              </w:rPr>
             </w:pPr>
             <w:r>
+              <w:rPr>
+                <w:rFonts w:cs="Arial"/>
+              </w:rPr>
               <w:t>Erysipelotrichaceae</w:t>
             </w:r>
           </w:p>
@@ -663,8 +864,14 @@
           <w:p>
             <w:pPr>
               <w:pStyle w:val="Compact"/>
+              <w:rPr>
+                <w:rFonts w:cs="Arial"/>
+              </w:rPr>
             </w:pPr>
             <w:r>
+              <w:rPr>
+                <w:rFonts w:cs="Arial"/>
+              </w:rPr>
               <w:t>1.3 (0.3, 6.2)</w:t>
             </w:r>
           </w:p>
@@ -676,8 +883,14 @@
           <w:p>
             <w:pPr>
               <w:pStyle w:val="Compact"/>
+              <w:rPr>
+                <w:rFonts w:cs="Arial"/>
+              </w:rPr>
             </w:pPr>
             <w:r>
+              <w:rPr>
+                <w:rFonts w:cs="Arial"/>
+              </w:rPr>
               <w:t>0.5* (0.2, 2.2)</w:t>
             </w:r>
           </w:p>
@@ -689,8 +902,14 @@
           <w:p>
             <w:pPr>
               <w:pStyle w:val="Compact"/>
+              <w:rPr>
+                <w:rFonts w:cs="Arial"/>
+              </w:rPr>
             </w:pPr>
             <w:r>
+              <w:rPr>
+                <w:rFonts w:cs="Arial"/>
+              </w:rPr>
               <w:t>0.58</w:t>
             </w:r>
           </w:p>
@@ -700,63 +919,104 @@
     <w:p>
       <w:pPr>
         <w:pStyle w:val="Heading1"/>
-      </w:pPr>
-      <w:r>
+        <w:rPr>
+          <w:rFonts w:cs="Arial"/>
+        </w:rPr>
+      </w:pPr>
+      <w:r>
+        <w:rPr>
+          <w:rFonts w:cs="Arial"/>
+        </w:rPr>
         <w:t>Heading 1</w:t>
       </w:r>
     </w:p>
     <w:p>
       <w:pPr>
         <w:pStyle w:val="Bibliography"/>
-      </w:pPr>
-      <w:r>
+        <w:rPr>
+          <w:rFonts w:cs="Arial"/>
+        </w:rPr>
+      </w:pPr>
+      <w:r>
+        <w:rPr>
+          <w:rFonts w:cs="Arial"/>
+        </w:rPr>
         <w:t xml:space="preserve">Bibliography: </w:t>
       </w:r>
       <w:proofErr w:type="spellStart"/>
       <w:r>
+        <w:rPr>
+          <w:rFonts w:cs="Arial"/>
+        </w:rPr>
         <w:t>Lagkouvardos</w:t>
       </w:r>
       <w:proofErr w:type="spellEnd"/>
       <w:r>
+        <w:rPr>
+          <w:rFonts w:cs="Arial"/>
+        </w:rPr>
         <w:t xml:space="preserve">, </w:t>
       </w:r>
       <w:proofErr w:type="spellStart"/>
       <w:r>
+        <w:rPr>
+          <w:rFonts w:cs="Arial"/>
+        </w:rPr>
         <w:t>Ilias</w:t>
       </w:r>
       <w:proofErr w:type="spellEnd"/>
       <w:r>
+        <w:rPr>
+          <w:rFonts w:cs="Arial"/>
+        </w:rPr>
         <w:t xml:space="preserve">, </w:t>
       </w:r>
       <w:proofErr w:type="spellStart"/>
       <w:r>
+        <w:rPr>
+          <w:rFonts w:cs="Arial"/>
+        </w:rPr>
         <w:t>Rüdiger</w:t>
       </w:r>
       <w:proofErr w:type="spellEnd"/>
       <w:r>
+        <w:rPr>
+          <w:rFonts w:cs="Arial"/>
+        </w:rPr>
         <w:t xml:space="preserve"> </w:t>
       </w:r>
       <w:proofErr w:type="spellStart"/>
       <w:r>
+        <w:rPr>
+          <w:rFonts w:cs="Arial"/>
+        </w:rPr>
         <w:t>Pukall</w:t>
       </w:r>
       <w:proofErr w:type="spellEnd"/>
       <w:r>
+        <w:rPr>
+          <w:rFonts w:cs="Arial"/>
+        </w:rPr>
         <w:t xml:space="preserve">, Birte Abt, Bärbel U Foesel, Jan P Meier-Kolthoff, Neeraj Kumar, Anne Bresciani, et al. 2016. “The Mouse Intestinal Bacterial Collection (miBC) provides host-specific insight into cultured diversity and functional potential of the gut microbiota.” </w:t>
       </w:r>
       <w:r>
         <w:rPr>
+          <w:rFonts w:cs="Arial"/>
           <w:i/>
         </w:rPr>
         <w:t>Nature Microbiology</w:t>
       </w:r>
       <w:r>
+        <w:rPr>
+          <w:rFonts w:cs="Arial"/>
+        </w:rPr>
         <w:t xml:space="preserve"> 1 (August). Nature Publishing Group: 16131. doi:</w:t>
       </w:r>
       <w:hyperlink r:id="rId9">
         <w:r>
           <w:rPr>
             <w:rStyle w:val="Hyperlink"/>
+            <w:rFonts w:cs="Arial"/>
           </w:rPr>
           <w:t>10.1038/nmicrobiol.2016.131</w:t>
         </w:r>
@@ -764,10 +1024,14 @@
       <w:r>
         <w:rPr>
           <w:rStyle w:val="Hyperlink"/>
+          <w:rFonts w:cs="Arial"/>
         </w:rPr>
         <w:t xml:space="preserve"> (Hyperlink)</w:t>
       </w:r>
       <w:r>
+        <w:rPr>
+          <w:rFonts w:cs="Arial"/>
+        </w:rPr>
         <w:t>.</w:t>
       </w:r>
     </w:p>
@@ -789,7 +1053,7 @@
   <w:endnote w:type="separator" w:id="-1">
     <w:p>
       <w:pPr>
-        <w:spacing w:before="0" w:after="0" w:line="240" w:lineRule="auto"/>
+        <w:spacing w:before="0" w:after="0"/>
       </w:pPr>
       <w:r>
         <w:separator/>
@@ -799,7 +1063,7 @@
   <w:endnote w:type="continuationSeparator" w:id="0">
     <w:p>
       <w:pPr>
-        <w:spacing w:before="0" w:after="0" w:line="240" w:lineRule="auto"/>
+        <w:spacing w:before="0" w:after="0"/>
       </w:pPr>
       <w:r>
         <w:continuationSeparator/>
@@ -1144,7 +1408,7 @@
   <w:abstractNum w:abstractNumId="2" w15:restartNumberingAfterBreak="0">
     <w:nsid w:val="FFFFFF7C"/>
     <w:multiLevelType w:val="singleLevel"/>
-    <w:tmpl w:val="13D2A52E"/>
+    <w:tmpl w:val="8F08C03E"/>
     <w:lvl w:ilvl="0">
       <w:start w:val="1"/>
       <w:numFmt w:val="decimal"/>
@@ -1161,7 +1425,7 @@
   <w:abstractNum w:abstractNumId="3" w15:restartNumberingAfterBreak="0">
     <w:nsid w:val="FFFFFF7D"/>
     <w:multiLevelType w:val="singleLevel"/>
-    <w:tmpl w:val="3F669912"/>
+    <w:tmpl w:val="82AA5B92"/>
     <w:lvl w:ilvl="0">
       <w:start w:val="1"/>
       <w:numFmt w:val="decimal"/>
@@ -1178,7 +1442,7 @@
   <w:abstractNum w:abstractNumId="4" w15:restartNumberingAfterBreak="0">
     <w:nsid w:val="FFFFFF7E"/>
     <w:multiLevelType w:val="singleLevel"/>
-    <w:tmpl w:val="B796A198"/>
+    <w:tmpl w:val="83749132"/>
     <w:lvl w:ilvl="0">
       <w:start w:val="1"/>
       <w:numFmt w:val="decimal"/>
@@ -1195,7 +1459,7 @@
   <w:abstractNum w:abstractNumId="5" w15:restartNumberingAfterBreak="0">
     <w:nsid w:val="FFFFFF7F"/>
     <w:multiLevelType w:val="singleLevel"/>
-    <w:tmpl w:val="D0B41E56"/>
+    <w:tmpl w:val="A41AF8CE"/>
     <w:lvl w:ilvl="0">
       <w:start w:val="1"/>
       <w:numFmt w:val="decimal"/>
@@ -1212,7 +1476,7 @@
   <w:abstractNum w:abstractNumId="6" w15:restartNumberingAfterBreak="0">
     <w:nsid w:val="FFFFFF80"/>
     <w:multiLevelType w:val="singleLevel"/>
-    <w:tmpl w:val="95681C44"/>
+    <w:tmpl w:val="31AAAF42"/>
     <w:lvl w:ilvl="0">
       <w:start w:val="1"/>
       <w:numFmt w:val="bullet"/>
@@ -1232,7 +1496,7 @@
   <w:abstractNum w:abstractNumId="7" w15:restartNumberingAfterBreak="0">
     <w:nsid w:val="FFFFFF81"/>
     <w:multiLevelType w:val="singleLevel"/>
-    <w:tmpl w:val="DEF60544"/>
+    <w:tmpl w:val="00065D94"/>
     <w:lvl w:ilvl="0">
       <w:start w:val="1"/>
       <w:numFmt w:val="bullet"/>
@@ -1252,7 +1516,7 @@
   <w:abstractNum w:abstractNumId="8" w15:restartNumberingAfterBreak="0">
     <w:nsid w:val="FFFFFF82"/>
     <w:multiLevelType w:val="singleLevel"/>
-    <w:tmpl w:val="73ACF632"/>
+    <w:tmpl w:val="49C434B0"/>
     <w:lvl w:ilvl="0">
       <w:start w:val="1"/>
       <w:numFmt w:val="bullet"/>
@@ -1272,7 +1536,7 @@
   <w:abstractNum w:abstractNumId="9" w15:restartNumberingAfterBreak="0">
     <w:nsid w:val="FFFFFF83"/>
     <w:multiLevelType w:val="singleLevel"/>
-    <w:tmpl w:val="928C8366"/>
+    <w:tmpl w:val="9FC03322"/>
     <w:lvl w:ilvl="0">
       <w:start w:val="1"/>
       <w:numFmt w:val="bullet"/>
@@ -1292,7 +1556,7 @@
   <w:abstractNum w:abstractNumId="10" w15:restartNumberingAfterBreak="0">
     <w:nsid w:val="FFFFFF88"/>
     <w:multiLevelType w:val="singleLevel"/>
-    <w:tmpl w:val="3ABA49B8"/>
+    <w:tmpl w:val="A5C05556"/>
     <w:lvl w:ilvl="0">
       <w:start w:val="1"/>
       <w:numFmt w:val="decimal"/>
@@ -1309,7 +1573,7 @@
   <w:abstractNum w:abstractNumId="11" w15:restartNumberingAfterBreak="0">
     <w:nsid w:val="FFFFFF89"/>
     <w:multiLevelType w:val="singleLevel"/>
-    <w:tmpl w:val="640A2AE4"/>
+    <w:tmpl w:val="1CCE8C2C"/>
     <w:lvl w:ilvl="0">
       <w:start w:val="1"/>
       <w:numFmt w:val="bullet"/>
@@ -1912,11 +2176,12 @@
   <w:style w:type="paragraph" w:default="1" w:styleId="Normal">
     <w:name w:val="Normal"/>
     <w:qFormat/>
-    <w:rsid w:val="00E67CF3"/>
+    <w:rsid w:val="00A938B0"/>
     <w:pPr>
-      <w:spacing w:before="180" w:after="180" w:line="360" w:lineRule="auto"/>
+      <w:spacing w:before="60" w:after="60"/>
     </w:pPr>
     <w:rPr>
+      <w:rFonts w:ascii="Arial" w:hAnsi="Arial"/>
       <w:sz w:val="22"/>
       <w:szCs w:val="22"/>
     </w:rPr>
@@ -1927,7 +2192,7 @@
     <w:next w:val="BodyText"/>
     <w:uiPriority w:val="9"/>
     <w:qFormat/>
-    <w:rsid w:val="00F7051E"/>
+    <w:rsid w:val="00135052"/>
     <w:pPr>
       <w:keepNext/>
       <w:keepLines/>
@@ -1935,7 +2200,7 @@
       <w:outlineLvl w:val="0"/>
     </w:pPr>
     <w:rPr>
-      <w:rFonts w:asciiTheme="majorHAnsi" w:eastAsiaTheme="majorEastAsia" w:hAnsiTheme="majorHAnsi" w:cstheme="majorBidi"/>
+      <w:rFonts w:eastAsiaTheme="majorEastAsia" w:cstheme="majorBidi"/>
       <w:b/>
       <w:bCs/>
       <w:color w:val="000000" w:themeColor="text1"/>
@@ -1950,7 +2215,7 @@
     <w:uiPriority w:val="9"/>
     <w:unhideWhenUsed/>
     <w:qFormat/>
-    <w:rsid w:val="00F7051E"/>
+    <w:rsid w:val="00135052"/>
     <w:pPr>
       <w:keepNext/>
       <w:keepLines/>
@@ -1958,7 +2223,7 @@
       <w:outlineLvl w:val="1"/>
     </w:pPr>
     <w:rPr>
-      <w:rFonts w:asciiTheme="majorHAnsi" w:eastAsiaTheme="majorEastAsia" w:hAnsiTheme="majorHAnsi" w:cstheme="majorBidi"/>
+      <w:rFonts w:eastAsiaTheme="majorEastAsia" w:cstheme="majorBidi"/>
       <w:b/>
       <w:bCs/>
       <w:color w:val="000000" w:themeColor="text1"/>
@@ -1973,12 +2238,12 @@
     <w:uiPriority w:val="9"/>
     <w:unhideWhenUsed/>
     <w:qFormat/>
-    <w:rsid w:val="00E0478B"/>
+    <w:rsid w:val="00135052"/>
     <w:pPr>
       <w:outlineLvl w:val="2"/>
     </w:pPr>
     <w:rPr>
-      <w:rFonts w:ascii="Calibri" w:hAnsi="Calibri" w:cs="Calibri"/>
+      <w:rFonts w:cs="Calibri"/>
       <w:b/>
       <w:bCs/>
     </w:rPr>
@@ -2026,6 +2291,7 @@
   <w:style w:type="character" w:default="1" w:styleId="DefaultParagraphFont">
     <w:name w:val="Default Paragraph Font"/>
     <w:uiPriority w:val="1"/>
+    <w:semiHidden/>
     <w:unhideWhenUsed/>
   </w:style>
   <w:style w:type="table" w:default="1" w:styleId="TableNormal">
@@ -2054,17 +2320,14 @@
     <w:basedOn w:val="Normal"/>
     <w:link w:val="BodyTextChar"/>
     <w:qFormat/>
-    <w:rsid w:val="00A40682"/>
-    <w:pPr>
-      <w:spacing w:line="480" w:lineRule="auto"/>
-    </w:pPr>
+    <w:rsid w:val="008B784D"/>
   </w:style>
   <w:style w:type="paragraph" w:customStyle="1" w:styleId="FirstParagraph">
     <w:name w:val="First Paragraph"/>
     <w:basedOn w:val="BodyText"/>
     <w:next w:val="BodyText"/>
     <w:qFormat/>
-    <w:rsid w:val="00A40682"/>
+    <w:rsid w:val="008B784D"/>
   </w:style>
   <w:style w:type="paragraph" w:customStyle="1" w:styleId="Compact">
     <w:name w:val="Compact"/>
@@ -2072,7 +2335,7 @@
     <w:qFormat/>
     <w:rsid w:val="006C1B9B"/>
     <w:pPr>
-      <w:spacing w:before="36" w:after="36" w:line="240" w:lineRule="auto"/>
+      <w:spacing w:before="36" w:after="36"/>
     </w:pPr>
   </w:style>
   <w:style w:type="paragraph" w:styleId="Title">
@@ -2113,11 +2376,15 @@
     <w:name w:val="Author"/>
     <w:next w:val="BodyText"/>
     <w:qFormat/>
-    <w:rsid w:val="00B456DF"/>
+    <w:rsid w:val="000D1C1E"/>
     <w:pPr>
       <w:keepNext/>
       <w:keepLines/>
+      <w:spacing w:after="80"/>
     </w:pPr>
+    <w:rPr>
+      <w:rFonts w:ascii="Arial" w:hAnsi="Arial"/>
+    </w:rPr>
   </w:style>
   <w:style w:type="paragraph" w:styleId="Date">
     <w:name w:val="Date"/>
@@ -2156,12 +2423,12 @@
     <w:uiPriority w:val="9"/>
     <w:unhideWhenUsed/>
     <w:qFormat/>
-    <w:rsid w:val="00E0478B"/>
+    <w:rsid w:val="00135052"/>
     <w:pPr>
       <w:spacing w:before="100" w:after="100"/>
     </w:pPr>
     <w:rPr>
-      <w:rFonts w:asciiTheme="majorHAnsi" w:eastAsiaTheme="majorEastAsia" w:hAnsiTheme="majorHAnsi" w:cstheme="majorBidi"/>
+      <w:rFonts w:eastAsiaTheme="majorEastAsia" w:cstheme="majorBidi"/>
       <w:bCs/>
       <w:color w:val="FF0000"/>
       <w:sz w:val="20"/>
@@ -2209,15 +2476,15 @@
     <w:rsid w:val="00A81C6E"/>
     <w:pPr>
       <w:keepNext/>
-      <w:spacing w:after="180" w:line="240" w:lineRule="auto"/>
+      <w:spacing w:after="180"/>
     </w:pPr>
   </w:style>
   <w:style w:type="paragraph" w:customStyle="1" w:styleId="ImageCaption">
     <w:name w:val="Image Caption"/>
     <w:basedOn w:val="Caption"/>
-    <w:rsid w:val="00A81C6E"/>
+    <w:rsid w:val="008B784D"/>
     <w:pPr>
-      <w:spacing w:after="180" w:line="240" w:lineRule="auto"/>
+      <w:spacing w:after="180"/>
     </w:pPr>
   </w:style>
   <w:style w:type="paragraph" w:customStyle="1" w:styleId="Figure">
@@ -2601,8 +2868,9 @@
     <w:name w:val="Body Text Char"/>
     <w:basedOn w:val="DefaultParagraphFont"/>
     <w:link w:val="BodyText"/>
-    <w:rsid w:val="00A40682"/>
-    <w:rPr>
+    <w:rsid w:val="008B784D"/>
+    <w:rPr>
+      <w:rFonts w:ascii="Arial" w:hAnsi="Arial"/>
       <w:sz w:val="22"/>
       <w:szCs w:val="22"/>
     </w:rPr>
@@ -2624,21 +2892,22 @@
     <w:basedOn w:val="Normal"/>
     <w:link w:val="HeaderChar"/>
     <w:unhideWhenUsed/>
-    <w:rsid w:val="00F7051E"/>
+    <w:rsid w:val="008B784D"/>
     <w:pPr>
       <w:tabs>
         <w:tab w:val="center" w:pos="4680"/>
         <w:tab w:val="right" w:pos="9360"/>
       </w:tabs>
-      <w:spacing w:before="0" w:after="0" w:line="240" w:lineRule="auto"/>
+      <w:spacing w:before="0" w:after="0"/>
     </w:pPr>
   </w:style>
   <w:style w:type="character" w:customStyle="1" w:styleId="HeaderChar">
     <w:name w:val="Header Char"/>
     <w:basedOn w:val="DefaultParagraphFont"/>
     <w:link w:val="Header"/>
-    <w:rsid w:val="00F7051E"/>
-    <w:rPr>
+    <w:rsid w:val="008B784D"/>
+    <w:rPr>
+      <w:rFonts w:ascii="Arial" w:hAnsi="Arial"/>
       <w:sz w:val="22"/>
       <w:szCs w:val="22"/>
     </w:rPr>

</xml_diff>